<commit_message>
latest post and cv
</commit_message>
<xml_diff>
--- a/ehs/ehs.docx
+++ b/ehs/ehs.docx
@@ -57,7 +57,7 @@
         <w:pStyle w:val="FirstParagraph"/>
       </w:pPr>
       <w:r>
-        <w:t xml:space="preserve">I am a software developer and data scientist with two decades of experience</w:t>
+        <w:t xml:space="preserve">I am a software developer and researcher with two decades of experience</w:t>
       </w:r>
       <w:r>
         <w:t xml:space="preserve"> </w:t>
@@ -69,7 +69,7 @@
         <w:t xml:space="preserve"> </w:t>
       </w:r>
       <w:r>
-        <w:t xml:space="preserve">startups, corporations and government. I work best as a member of agile, highly</w:t>
+        <w:t xml:space="preserve">startups, corporations and government. I accelerate the work of agile, highly</w:t>
       </w:r>
       <w:r>
         <w:t xml:space="preserve"> </w:t>
@@ -103,7 +103,7 @@
         </w:numPr>
       </w:pPr>
       <w:r>
-        <w:t xml:space="preserve">web technology, APIs, REST, linked data, web archiving</w:t>
+        <w:t xml:space="preserve">web technology: APIs, REST, linked data, web archiving</w:t>
       </w:r>
     </w:p>
     <w:p>
@@ -115,7 +115,7 @@
         </w:numPr>
       </w:pPr>
       <w:r>
-        <w:t xml:space="preserve">digital preservation, data management, knowledge graphs, search</w:t>
+        <w:t xml:space="preserve">languages: Python, JavaScript, Ruby, PHP, Perl, Go, Java, C, Scheme</w:t>
       </w:r>
     </w:p>
     <w:p>
@@ -127,7 +127,7 @@
         </w:numPr>
       </w:pPr>
       <w:r>
-        <w:t xml:space="preserve">open source, standards development, community building</w:t>
+        <w:t xml:space="preserve">data analysis: Pandas, SciPy, Spark, Presto</w:t>
       </w:r>
     </w:p>
     <w:p>
@@ -139,7 +139,7 @@
         </w:numPr>
       </w:pPr>
       <w:r>
-        <w:t xml:space="preserve">automated testing, agile software development, rapid prototyping</w:t>
+        <w:t xml:space="preserve">infrastructure: Linux, AWS, Ansible, Terraform</w:t>
       </w:r>
     </w:p>
     <w:p>
@@ -151,7 +151,7 @@
         </w:numPr>
       </w:pPr>
       <w:r>
-        <w:t xml:space="preserve">Python, JavaScript, Go, Ruby, Perl, PHP, Java, C, Scheme</w:t>
+        <w:t xml:space="preserve">databases: PostgreSQL, MariaDB, Redis, ElasticSearch, Solr, MongoDB</w:t>
       </w:r>
     </w:p>
     <w:p>
@@ -163,7 +163,7 @@
         </w:numPr>
       </w:pPr>
       <w:r>
-        <w:t xml:space="preserve">data analysis, Pandas, SciPy, Spark</w:t>
+        <w:t xml:space="preserve">visualization: D3, Plotly, vis.js, Gephi</w:t>
       </w:r>
     </w:p>
     <w:p>
@@ -175,19 +175,7 @@
         </w:numPr>
       </w:pPr>
       <w:r>
-        <w:t xml:space="preserve">data visualization: D3, Plotly, vis.js, Gephi</w:t>
-      </w:r>
-    </w:p>
-    <w:p>
-      <w:pPr>
-        <w:pStyle w:val="Compact"/>
-        <w:numPr>
-          <w:numId w:val="1001"/>
-          <w:ilvl w:val="0"/>
-        </w:numPr>
-      </w:pPr>
-      <w:r>
-        <w:t xml:space="preserve">Ubuntu, Red Hat, Amazon Web Services</w:t>
+        <w:t xml:space="preserve">practice: agile, automated testing, continuous integration, standards</w:t>
       </w:r>
     </w:p>
     <w:p>
@@ -327,6 +315,68 @@
         <w:pStyle w:val="FirstParagraph"/>
       </w:pPr>
       <w:r>
+        <w:t xml:space="preserve">Consultant</w:t>
+      </w:r>
+      <w:r>
+        <w:br w:type="textWrapping"/>
+      </w:r>
+      <w:r>
+        <w:t xml:space="preserve">The Brookings Institution</w:t>
+      </w:r>
+      <w:r>
+        <w:br w:type="textWrapping"/>
+      </w:r>
+      <w:r>
+        <w:t xml:space="preserve">Washington, DC</w:t>
+      </w:r>
+      <w:r>
+        <w:br w:type="textWrapping"/>
+      </w:r>
+      <w:r>
+        <w:t xml:space="preserve">June 2021 - September 2021</w:t>
+      </w:r>
+    </w:p>
+    <w:p>
+      <w:pPr>
+        <w:pStyle w:val="Compact"/>
+        <w:numPr>
+          <w:numId w:val="1003"/>
+          <w:ilvl w:val="0"/>
+        </w:numPr>
+      </w:pPr>
+      <w:r>
+        <w:t xml:space="preserve">Social media data collection and ETL (Twitter, Reddit, Python)</w:t>
+      </w:r>
+    </w:p>
+    <w:p>
+      <w:pPr>
+        <w:pStyle w:val="Compact"/>
+        <w:numPr>
+          <w:numId w:val="1003"/>
+          <w:ilvl w:val="0"/>
+        </w:numPr>
+      </w:pPr>
+      <w:r>
+        <w:t xml:space="preserve">Network analysis and visualization (Python, React, vis.js)</w:t>
+      </w:r>
+    </w:p>
+    <w:p>
+      <w:pPr>
+        <w:pStyle w:val="Compact"/>
+        <w:numPr>
+          <w:numId w:val="1003"/>
+          <w:ilvl w:val="0"/>
+        </w:numPr>
+      </w:pPr>
+      <w:r>
+        <w:t xml:space="preserve">Report writing and research data publishing</w:t>
+      </w:r>
+    </w:p>
+    <w:p>
+      <w:pPr>
+        <w:pStyle w:val="FirstParagraph"/>
+      </w:pPr>
+      <w:r>
         <w:t xml:space="preserve">Visiting Researcher</w:t>
       </w:r>
       <w:r>
@@ -352,7 +402,7 @@
       <w:pPr>
         <w:pStyle w:val="Compact"/>
         <w:numPr>
-          <w:numId w:val="1003"/>
+          <w:numId w:val="1004"/>
           <w:ilvl w:val="0"/>
         </w:numPr>
       </w:pPr>
@@ -364,7 +414,7 @@
       <w:pPr>
         <w:pStyle w:val="Compact"/>
         <w:numPr>
-          <w:numId w:val="1003"/>
+          <w:numId w:val="1004"/>
           <w:ilvl w:val="0"/>
         </w:numPr>
       </w:pPr>
@@ -383,13 +433,13 @@
         <w:br w:type="textWrapping"/>
       </w:r>
       <w:r>
-        <w:t xml:space="preserve">Repository Development Center</w:t>
-      </w:r>
-      <w:r>
-        <w:br w:type="textWrapping"/>
-      </w:r>
-      <w:r>
-        <w:t xml:space="preserve">Library of Congress, Washington, DC</w:t>
+        <w:t xml:space="preserve">Library of Congress</w:t>
+      </w:r>
+      <w:r>
+        <w:br w:type="textWrapping"/>
+      </w:r>
+      <w:r>
+        <w:t xml:space="preserve">Washington, DC</w:t>
       </w:r>
       <w:r>
         <w:br w:type="textWrapping"/>
@@ -402,7 +452,7 @@
       <w:pPr>
         <w:pStyle w:val="Compact"/>
         <w:numPr>
-          <w:numId w:val="1004"/>
+          <w:numId w:val="1005"/>
           <w:ilvl w:val="0"/>
         </w:numPr>
       </w:pPr>
@@ -414,7 +464,7 @@
       <w:pPr>
         <w:pStyle w:val="Compact"/>
         <w:numPr>
-          <w:numId w:val="1004"/>
+          <w:numId w:val="1005"/>
           <w:ilvl w:val="0"/>
         </w:numPr>
       </w:pPr>
@@ -443,7 +493,7 @@
       <w:pPr>
         <w:pStyle w:val="Compact"/>
         <w:numPr>
-          <w:numId w:val="1004"/>
+          <w:numId w:val="1005"/>
           <w:ilvl w:val="0"/>
         </w:numPr>
       </w:pPr>
@@ -455,7 +505,7 @@
       <w:pPr>
         <w:pStyle w:val="Compact"/>
         <w:numPr>
-          <w:numId w:val="1004"/>
+          <w:numId w:val="1005"/>
           <w:ilvl w:val="0"/>
         </w:numPr>
       </w:pPr>
@@ -467,7 +517,7 @@
       <w:pPr>
         <w:pStyle w:val="Compact"/>
         <w:numPr>
-          <w:numId w:val="1004"/>
+          <w:numId w:val="1005"/>
           <w:ilvl w:val="0"/>
         </w:numPr>
       </w:pPr>
@@ -490,7 +540,7 @@
       <w:pPr>
         <w:pStyle w:val="Compact"/>
         <w:numPr>
-          <w:numId w:val="1004"/>
+          <w:numId w:val="1005"/>
           <w:ilvl w:val="0"/>
         </w:numPr>
       </w:pPr>
@@ -520,7 +570,13 @@
         <w:br w:type="textWrapping"/>
       </w:r>
       <w:r>
-        <w:t xml:space="preserve">George Washington University, Washington, DC</w:t>
+        <w:t xml:space="preserve">George Washington University</w:t>
+      </w:r>
+      <w:r>
+        <w:br w:type="textWrapping"/>
+      </w:r>
+      <w:r>
+        <w:t xml:space="preserve">Washington, DC</w:t>
       </w:r>
       <w:r>
         <w:br w:type="textWrapping"/>
@@ -533,7 +589,7 @@
       <w:pPr>
         <w:pStyle w:val="Compact"/>
         <w:numPr>
-          <w:numId w:val="1005"/>
+          <w:numId w:val="1006"/>
           <w:ilvl w:val="0"/>
         </w:numPr>
       </w:pPr>
@@ -545,7 +601,7 @@
       <w:pPr>
         <w:pStyle w:val="Compact"/>
         <w:numPr>
-          <w:numId w:val="1005"/>
+          <w:numId w:val="1006"/>
           <w:ilvl w:val="0"/>
         </w:numPr>
       </w:pPr>
@@ -557,7 +613,7 @@
       <w:pPr>
         <w:pStyle w:val="Compact"/>
         <w:numPr>
-          <w:numId w:val="1005"/>
+          <w:numId w:val="1006"/>
           <w:ilvl w:val="0"/>
         </w:numPr>
       </w:pPr>
@@ -582,7 +638,7 @@
         <w:br w:type="textWrapping"/>
       </w:r>
       <w:r>
-        <w:t xml:space="preserve">University of Wisconsin, Madison, WI</w:t>
+        <w:t xml:space="preserve">Madison, WI</w:t>
       </w:r>
       <w:r>
         <w:br w:type="textWrapping"/>
@@ -595,24 +651,24 @@
       <w:pPr>
         <w:pStyle w:val="Compact"/>
         <w:numPr>
-          <w:numId w:val="1006"/>
-          <w:ilvl w:val="0"/>
-        </w:numPr>
-      </w:pPr>
-      <w:r>
-        <w:t xml:space="preserve">Web harvesting (Python)</w:t>
-      </w:r>
-    </w:p>
-    <w:p>
-      <w:pPr>
-        <w:pStyle w:val="Compact"/>
-        <w:numPr>
-          <w:numId w:val="1006"/>
-          <w:ilvl w:val="0"/>
-        </w:numPr>
-      </w:pPr>
-      <w:r>
-        <w:t xml:space="preserve">Data managment (Git, AWS)</w:t>
+          <w:numId w:val="1007"/>
+          <w:ilvl w:val="0"/>
+        </w:numPr>
+      </w:pPr>
+      <w:r>
+        <w:t xml:space="preserve">Web data harvesting (Python)</w:t>
+      </w:r>
+    </w:p>
+    <w:p>
+      <w:pPr>
+        <w:pStyle w:val="Compact"/>
+        <w:numPr>
+          <w:numId w:val="1007"/>
+          <w:ilvl w:val="0"/>
+        </w:numPr>
+      </w:pPr>
+      <w:r>
+        <w:t xml:space="preserve">Data packaging and publishing (Git, AWS)</w:t>
       </w:r>
     </w:p>
     <w:p>
@@ -632,7 +688,7 @@
         <w:br w:type="textWrapping"/>
       </w:r>
       <w:r>
-        <w:t xml:space="preserve">San Fransisco, CA</w:t>
+        <w:t xml:space="preserve">San Francisco, CA</w:t>
       </w:r>
       <w:r>
         <w:br w:type="textWrapping"/>
@@ -645,7 +701,7 @@
       <w:pPr>
         <w:pStyle w:val="Compact"/>
         <w:numPr>
-          <w:numId w:val="1007"/>
+          <w:numId w:val="1008"/>
           <w:ilvl w:val="0"/>
         </w:numPr>
       </w:pPr>
@@ -657,7 +713,7 @@
       <w:pPr>
         <w:pStyle w:val="Compact"/>
         <w:numPr>
-          <w:numId w:val="1007"/>
+          <w:numId w:val="1008"/>
           <w:ilvl w:val="0"/>
         </w:numPr>
       </w:pPr>
@@ -703,7 +759,7 @@
       <w:pPr>
         <w:pStyle w:val="Compact"/>
         <w:numPr>
-          <w:numId w:val="1007"/>
+          <w:numId w:val="1008"/>
           <w:ilvl w:val="0"/>
         </w:numPr>
       </w:pPr>
@@ -715,12 +771,12 @@
       <w:pPr>
         <w:pStyle w:val="Compact"/>
         <w:numPr>
-          <w:numId w:val="1007"/>
-          <w:ilvl w:val="0"/>
-        </w:numPr>
-      </w:pPr>
-      <w:r>
-        <w:t xml:space="preserve">Functional/unit testing (Selenium, PyTest, Travis-CI, SauceLabs)</w:t>
+          <w:numId w:val="1008"/>
+          <w:ilvl w:val="0"/>
+        </w:numPr>
+      </w:pPr>
+      <w:r>
+        <w:t xml:space="preserve">Functional/unit testing (Selenium, Pytest, Travis-CI, SauceLabs)</w:t>
       </w:r>
     </w:p>
     <w:p>
@@ -740,6 +796,12 @@
         <w:br w:type="textWrapping"/>
       </w:r>
       <w:r>
+        <w:t xml:space="preserve">Montclair, NJ</w:t>
+      </w:r>
+      <w:r>
+        <w:t xml:space="preserve"> </w:t>
+      </w:r>
+      <w:r>
         <w:t xml:space="preserve">11/2011 - 04/2012</w:t>
       </w:r>
     </w:p>
@@ -747,65 +809,43 @@
       <w:pPr>
         <w:pStyle w:val="Compact"/>
         <w:numPr>
-          <w:numId w:val="1008"/>
+          <w:numId w:val="1009"/>
           <w:ilvl w:val="0"/>
         </w:numPr>
       </w:pPr>
       <w:r>
         <w:t xml:space="preserve">Django software development</w:t>
       </w:r>
-      <w:r>
-        <w:t xml:space="preserve"> </w:t>
-      </w:r>
-      <w:hyperlink r:id="rId29">
-        <w:r>
-          <w:rPr>
-            <w:rStyle w:val="Hyperlink"/>
-          </w:rPr>
-          <w:t xml:space="preserve">UnglueIt</w:t>
-        </w:r>
-      </w:hyperlink>
-      <w:r>
-        <w:t xml:space="preserve"> </w:t>
-      </w:r>
-      <w:hyperlink r:id="rId29">
-        <w:r>
-          <w:rPr>
-            <w:rStyle w:val="Hyperlink"/>
-          </w:rPr>
-          <w:t xml:space="preserve">unglueit</w:t>
-        </w:r>
-      </w:hyperlink>
-    </w:p>
-    <w:p>
-      <w:pPr>
-        <w:pStyle w:val="Compact"/>
-        <w:numPr>
-          <w:numId w:val="1008"/>
-          <w:ilvl w:val="0"/>
-        </w:numPr>
-      </w:pPr>
-      <w:r>
-        <w:t xml:space="preserve">Amazon AWS Deployment (EC2, RDS, Route 53) for dev, test and production</w:t>
-      </w:r>
-    </w:p>
-    <w:p>
-      <w:pPr>
-        <w:pStyle w:val="Compact"/>
-        <w:numPr>
-          <w:numId w:val="1008"/>
-          <w:ilvl w:val="0"/>
-        </w:numPr>
-      </w:pPr>
-      <w:r>
-        <w:t xml:space="preserve">Google Books metadata harvesting</w:t>
-      </w:r>
-    </w:p>
-    <w:p>
-      <w:pPr>
-        <w:pStyle w:val="Compact"/>
-        <w:numPr>
-          <w:numId w:val="1008"/>
+    </w:p>
+    <w:p>
+      <w:pPr>
+        <w:pStyle w:val="Compact"/>
+        <w:numPr>
+          <w:numId w:val="1009"/>
+          <w:ilvl w:val="0"/>
+        </w:numPr>
+      </w:pPr>
+      <w:r>
+        <w:t xml:space="preserve">AWS (EC2, RDS, Route 53)</w:t>
+      </w:r>
+    </w:p>
+    <w:p>
+      <w:pPr>
+        <w:pStyle w:val="Compact"/>
+        <w:numPr>
+          <w:numId w:val="1009"/>
+          <w:ilvl w:val="0"/>
+        </w:numPr>
+      </w:pPr>
+      <w:r>
+        <w:t xml:space="preserve">Google Books API harvesting</w:t>
+      </w:r>
+    </w:p>
+    <w:p>
+      <w:pPr>
+        <w:pStyle w:val="Compact"/>
+        <w:numPr>
+          <w:numId w:val="1009"/>
           <w:ilvl w:val="0"/>
         </w:numPr>
       </w:pPr>
@@ -817,7 +857,7 @@
       <w:pPr>
         <w:pStyle w:val="Compact"/>
         <w:numPr>
-          <w:numId w:val="1008"/>
+          <w:numId w:val="1009"/>
           <w:ilvl w:val="0"/>
         </w:numPr>
       </w:pPr>
@@ -836,13 +876,13 @@
         <w:br w:type="textWrapping"/>
       </w:r>
       <w:r>
-        <w:t xml:space="preserve">Canary Project</w:t>
-      </w:r>
-      <w:r>
-        <w:br w:type="textWrapping"/>
-      </w:r>
-      <w:r>
-        <w:t xml:space="preserve">Yale School of Medicine, New Haven, CT</w:t>
+        <w:t xml:space="preserve">Yale School of Medicine</w:t>
+      </w:r>
+      <w:r>
+        <w:br w:type="textWrapping"/>
+      </w:r>
+      <w:r>
+        <w:t xml:space="preserve">New Haven, CT</w:t>
       </w:r>
       <w:r>
         <w:br w:type="textWrapping"/>
@@ -855,7 +895,7 @@
       <w:pPr>
         <w:pStyle w:val="Compact"/>
         <w:numPr>
-          <w:numId w:val="1009"/>
+          <w:numId w:val="1010"/>
           <w:ilvl w:val="0"/>
         </w:numPr>
       </w:pPr>
@@ -867,7 +907,7 @@
       <w:pPr>
         <w:pStyle w:val="Compact"/>
         <w:numPr>
-          <w:numId w:val="1009"/>
+          <w:numId w:val="1010"/>
           <w:ilvl w:val="0"/>
         </w:numPr>
       </w:pPr>
@@ -879,7 +919,7 @@
       <w:pPr>
         <w:pStyle w:val="Compact"/>
         <w:numPr>
-          <w:numId w:val="1009"/>
+          <w:numId w:val="1010"/>
           <w:ilvl w:val="0"/>
         </w:numPr>
       </w:pPr>
@@ -891,7 +931,7 @@
       <w:pPr>
         <w:pStyle w:val="Compact"/>
         <w:numPr>
-          <w:numId w:val="1009"/>
+          <w:numId w:val="1010"/>
           <w:ilvl w:val="0"/>
         </w:numPr>
       </w:pPr>
@@ -910,32 +950,86 @@
         <w:br w:type="textWrapping"/>
       </w:r>
       <w:r>
-        <w:t xml:space="preserve">Follett Corporation, McHenry IL</w:t>
-      </w:r>
-      <w:r>
-        <w:br w:type="textWrapping"/>
-      </w:r>
-      <w:r>
-        <w:t xml:space="preserve">05/2005 - 03/2006</w:t>
-      </w:r>
-    </w:p>
-    <w:p>
-      <w:pPr>
-        <w:pStyle w:val="Compact"/>
-        <w:numPr>
-          <w:numId w:val="1010"/>
-          <w:ilvl w:val="0"/>
-        </w:numPr>
-      </w:pPr>
-      <w:r>
-        <w:t xml:space="preserve">Building and supporting a distributed knowledge management application</w:t>
-      </w:r>
-    </w:p>
-    <w:p>
-      <w:pPr>
-        <w:pStyle w:val="Compact"/>
-        <w:numPr>
-          <w:numId w:val="1010"/>
+        <w:t xml:space="preserve">Follett Corporation</w:t>
+      </w:r>
+      <w:r>
+        <w:br w:type="textWrapping"/>
+      </w:r>
+      <w:r>
+        <w:t xml:space="preserve">McHenry IL</w:t>
+      </w:r>
+      <w:r>
+        <w:br w:type="textWrapping"/>
+      </w:r>
+      <w:r>
+        <w:t xml:space="preserve">07/2002 - 03/2006</w:t>
+      </w:r>
+    </w:p>
+    <w:p>
+      <w:pPr>
+        <w:pStyle w:val="Compact"/>
+        <w:numPr>
+          <w:numId w:val="1011"/>
+          <w:ilvl w:val="0"/>
+        </w:numPr>
+      </w:pPr>
+      <w:r>
+        <w:t xml:space="preserve">Web service design and implementation</w:t>
+      </w:r>
+    </w:p>
+    <w:p>
+      <w:pPr>
+        <w:pStyle w:val="Compact"/>
+        <w:numPr>
+          <w:numId w:val="1011"/>
+          <w:ilvl w:val="0"/>
+        </w:numPr>
+      </w:pPr>
+      <w:r>
+        <w:t xml:space="preserve">Java, PHP and Perl software development</w:t>
+      </w:r>
+    </w:p>
+    <w:p>
+      <w:pPr>
+        <w:pStyle w:val="Compact"/>
+        <w:numPr>
+          <w:numId w:val="1011"/>
+          <w:ilvl w:val="0"/>
+        </w:numPr>
+      </w:pPr>
+      <w:r>
+        <w:t xml:space="preserve">Automated testing and performance tuning</w:t>
+      </w:r>
+    </w:p>
+    <w:p>
+      <w:pPr>
+        <w:pStyle w:val="Compact"/>
+        <w:numPr>
+          <w:numId w:val="1011"/>
+          <w:ilvl w:val="0"/>
+        </w:numPr>
+      </w:pPr>
+      <w:r>
+        <w:t xml:space="preserve">Database administration (Oracle, SQL Server)</w:t>
+      </w:r>
+    </w:p>
+    <w:p>
+      <w:pPr>
+        <w:pStyle w:val="Compact"/>
+        <w:numPr>
+          <w:numId w:val="1011"/>
+          <w:ilvl w:val="0"/>
+        </w:numPr>
+      </w:pPr>
+      <w:r>
+        <w:t xml:space="preserve">XML metadata harvesting and ingest</w:t>
+      </w:r>
+    </w:p>
+    <w:p>
+      <w:pPr>
+        <w:pStyle w:val="Compact"/>
+        <w:numPr>
+          <w:numId w:val="1011"/>
           <w:ilvl w:val="0"/>
         </w:numPr>
       </w:pPr>
@@ -945,78 +1039,6 @@
     </w:p>
     <w:p>
       <w:pPr>
-        <w:pStyle w:val="Compact"/>
-        <w:numPr>
-          <w:numId w:val="1010"/>
-          <w:ilvl w:val="0"/>
-        </w:numPr>
-      </w:pPr>
-      <w:r>
-        <w:t xml:space="preserve">Web service design and implementation</w:t>
-      </w:r>
-    </w:p>
-    <w:p>
-      <w:pPr>
-        <w:pStyle w:val="Compact"/>
-        <w:numPr>
-          <w:numId w:val="1010"/>
-          <w:ilvl w:val="0"/>
-        </w:numPr>
-      </w:pPr>
-      <w:r>
-        <w:t xml:space="preserve">ONIX metadata harvesting and ingest</w:t>
-      </w:r>
-    </w:p>
-    <w:p>
-      <w:pPr>
-        <w:pStyle w:val="Compact"/>
-        <w:numPr>
-          <w:numId w:val="1010"/>
-          <w:ilvl w:val="0"/>
-        </w:numPr>
-      </w:pPr>
-      <w:r>
-        <w:t xml:space="preserve">Java performance tuning</w:t>
-      </w:r>
-    </w:p>
-    <w:p>
-      <w:pPr>
-        <w:pStyle w:val="Compact"/>
-        <w:numPr>
-          <w:numId w:val="1010"/>
-          <w:ilvl w:val="0"/>
-        </w:numPr>
-      </w:pPr>
-      <w:r>
-        <w:t xml:space="preserve">Automated testing</w:t>
-      </w:r>
-    </w:p>
-    <w:p>
-      <w:pPr>
-        <w:pStyle w:val="Compact"/>
-        <w:numPr>
-          <w:numId w:val="1010"/>
-          <w:ilvl w:val="0"/>
-        </w:numPr>
-      </w:pPr>
-      <w:r>
-        <w:t xml:space="preserve">Database administration (Oracle, SQL Server)</w:t>
-      </w:r>
-    </w:p>
-    <w:p>
-      <w:pPr>
-        <w:pStyle w:val="Compact"/>
-        <w:numPr>
-          <w:numId w:val="1010"/>
-          <w:ilvl w:val="0"/>
-        </w:numPr>
-      </w:pPr>
-      <w:r>
-        <w:t xml:space="preserve">Linux/Windows systems administration</w:t>
-      </w:r>
-    </w:p>
-    <w:p>
-      <w:pPr>
         <w:pStyle w:val="FirstParagraph"/>
       </w:pPr>
       <w:r>
@@ -1026,7 +1048,13 @@
         <w:br w:type="textWrapping"/>
       </w:r>
       <w:r>
-        <w:t xml:space="preserve">Performix, Chicago IL</w:t>
+        <w:t xml:space="preserve">Performix</w:t>
+      </w:r>
+      <w:r>
+        <w:t xml:space="preserve"> </w:t>
+      </w:r>
+      <w:r>
+        <w:t xml:space="preserve">Chicago IL</w:t>
       </w:r>
       <w:r>
         <w:br w:type="textWrapping"/>
@@ -1039,7 +1067,7 @@
       <w:pPr>
         <w:pStyle w:val="Compact"/>
         <w:numPr>
-          <w:numId w:val="1011"/>
+          <w:numId w:val="1012"/>
           <w:ilvl w:val="0"/>
         </w:numPr>
       </w:pPr>
@@ -1051,7 +1079,7 @@
       <w:pPr>
         <w:pStyle w:val="Compact"/>
         <w:numPr>
-          <w:numId w:val="1011"/>
+          <w:numId w:val="1012"/>
           <w:ilvl w:val="0"/>
         </w:numPr>
       </w:pPr>
@@ -1063,7 +1091,7 @@
       <w:pPr>
         <w:pStyle w:val="Compact"/>
         <w:numPr>
-          <w:numId w:val="1011"/>
+          <w:numId w:val="1012"/>
           <w:ilvl w:val="0"/>
         </w:numPr>
       </w:pPr>
@@ -1082,7 +1110,13 @@
         <w:br w:type="textWrapping"/>
       </w:r>
       <w:r>
-        <w:t xml:space="preserve">Queens Borough Public Library, New York NY</w:t>
+        <w:t xml:space="preserve">Queens Borough Public Library</w:t>
+      </w:r>
+      <w:r>
+        <w:br w:type="textWrapping"/>
+      </w:r>
+      <w:r>
+        <w:t xml:space="preserve">New York, NY</w:t>
       </w:r>
       <w:r>
         <w:br w:type="textWrapping"/>
@@ -1095,7 +1129,7 @@
       <w:pPr>
         <w:pStyle w:val="Compact"/>
         <w:numPr>
-          <w:numId w:val="1012"/>
+          <w:numId w:val="1013"/>
           <w:ilvl w:val="0"/>
         </w:numPr>
       </w:pPr>
@@ -1107,7 +1141,7 @@
       <w:pPr>
         <w:pStyle w:val="Compact"/>
         <w:numPr>
-          <w:numId w:val="1012"/>
+          <w:numId w:val="1013"/>
           <w:ilvl w:val="0"/>
         </w:numPr>
       </w:pPr>
@@ -1119,7 +1153,7 @@
       <w:pPr>
         <w:pStyle w:val="Compact"/>
         <w:numPr>
-          <w:numId w:val="1012"/>
+          <w:numId w:val="1013"/>
           <w:ilvl w:val="0"/>
         </w:numPr>
       </w:pPr>
@@ -1138,10 +1172,16 @@
         <w:br w:type="textWrapping"/>
       </w:r>
       <w:r>
-        <w:t xml:space="preserve">Notre Dame University, South Bend IN</w:t>
-      </w:r>
-      <w:r>
-        <w:t xml:space="preserve"> </w:t>
+        <w:t xml:space="preserve">Notre Dame University</w:t>
+      </w:r>
+      <w:r>
+        <w:br w:type="textWrapping"/>
+      </w:r>
+      <w:r>
+        <w:t xml:space="preserve">South Bend IN</w:t>
+      </w:r>
+      <w:r>
+        <w:br w:type="textWrapping"/>
       </w:r>
       <w:r>
         <w:t xml:space="preserve">06/2004 - 12/2004</w:t>
@@ -1151,7 +1191,7 @@
       <w:pPr>
         <w:pStyle w:val="Compact"/>
         <w:numPr>
-          <w:numId w:val="1013"/>
+          <w:numId w:val="1014"/>
           <w:ilvl w:val="0"/>
         </w:numPr>
       </w:pPr>
@@ -1163,7 +1203,7 @@
       <w:pPr>
         <w:pStyle w:val="Compact"/>
         <w:numPr>
-          <w:numId w:val="1013"/>
+          <w:numId w:val="1014"/>
           <w:ilvl w:val="0"/>
         </w:numPr>
       </w:pPr>
@@ -1175,7 +1215,7 @@
       <w:pPr>
         <w:pStyle w:val="Compact"/>
         <w:numPr>
-          <w:numId w:val="1013"/>
+          <w:numId w:val="1014"/>
           <w:ilvl w:val="0"/>
         </w:numPr>
       </w:pPr>
@@ -1187,12 +1227,12 @@
       <w:pPr>
         <w:pStyle w:val="Compact"/>
         <w:numPr>
-          <w:numId w:val="1013"/>
-          <w:ilvl w:val="0"/>
-        </w:numPr>
-      </w:pPr>
-      <w:r>
-        <w:t xml:space="preserve">Ported Java Commonn Query Language parser to Perl</w:t>
+          <w:numId w:val="1014"/>
+          <w:ilvl w:val="0"/>
+        </w:numPr>
+      </w:pPr>
+      <w:r>
+        <w:t xml:space="preserve">Ported Java Common Query Language parser to Perl</w:t>
       </w:r>
     </w:p>
     <w:p>
@@ -1200,109 +1240,121 @@
         <w:pStyle w:val="FirstParagraph"/>
       </w:pPr>
       <w:r>
-        <w:t xml:space="preserve">Applications Developer</w:t>
-      </w:r>
-      <w:r>
-        <w:br w:type="textWrapping"/>
-      </w:r>
-      <w:r>
-        <w:t xml:space="preserve">Follett Library Resources, McHenry IL</w:t>
-      </w:r>
-      <w:r>
-        <w:br w:type="textWrapping"/>
-      </w:r>
-      <w:r>
-        <w:t xml:space="preserve">07/2002 - 05/2004</w:t>
-      </w:r>
-    </w:p>
-    <w:p>
-      <w:pPr>
-        <w:pStyle w:val="Compact"/>
-        <w:numPr>
-          <w:numId w:val="1014"/>
-          <w:ilvl w:val="0"/>
-        </w:numPr>
-      </w:pPr>
-      <w:r>
-        <w:t xml:space="preserve">PHP/Perl development in a Unix/Oracle environment</w:t>
-      </w:r>
-    </w:p>
-    <w:p>
-      <w:pPr>
-        <w:pStyle w:val="Compact"/>
-        <w:numPr>
-          <w:numId w:val="1014"/>
-          <w:ilvl w:val="0"/>
-        </w:numPr>
-      </w:pPr>
-      <w:r>
-        <w:t xml:space="preserve">Determined project requirements, created task lists and</w:t>
-      </w:r>
-      <w:r>
-        <w:t xml:space="preserve"> </w:t>
-      </w:r>
-      <w:r>
-        <w:t xml:space="preserve">schedules</w:t>
-      </w:r>
-    </w:p>
-    <w:p>
-      <w:pPr>
-        <w:pStyle w:val="Compact"/>
-        <w:numPr>
-          <w:numId w:val="1014"/>
-          <w:ilvl w:val="0"/>
-        </w:numPr>
-      </w:pPr>
-      <w:r>
-        <w:t xml:space="preserve">Designed and developed library collection analysis application</w:t>
-      </w:r>
-    </w:p>
-    <w:p>
-      <w:pPr>
-        <w:pStyle w:val="Compact"/>
-        <w:numPr>
-          <w:numId w:val="1014"/>
-          <w:ilvl w:val="0"/>
-        </w:numPr>
-      </w:pPr>
-      <w:r>
-        <w:t xml:space="preserve">Unit and application level automated testing</w:t>
-      </w:r>
-    </w:p>
-    <w:p>
-      <w:pPr>
-        <w:pStyle w:val="Compact"/>
-        <w:numPr>
-          <w:numId w:val="1014"/>
-          <w:ilvl w:val="0"/>
-        </w:numPr>
-      </w:pPr>
-      <w:r>
-        <w:t xml:space="preserve">Oracle/Apache stress testing and performance tuning</w:t>
-      </w:r>
-    </w:p>
-    <w:p>
-      <w:pPr>
-        <w:pStyle w:val="Compact"/>
-        <w:numPr>
-          <w:numId w:val="1014"/>
-          <w:ilvl w:val="0"/>
-        </w:numPr>
-      </w:pPr>
-      <w:r>
-        <w:t xml:space="preserve">XML processing</w:t>
-      </w:r>
-    </w:p>
-    <w:p>
-      <w:pPr>
-        <w:pStyle w:val="Compact"/>
-        <w:numPr>
-          <w:numId w:val="1014"/>
-          <w:ilvl w:val="0"/>
-        </w:numPr>
-      </w:pPr>
-      <w:r>
-        <w:t xml:space="preserve">Distributed application design using web services</w:t>
+        <w:t xml:space="preserve">Senior Software Engineer</w:t>
+      </w:r>
+      <w:r>
+        <w:br w:type="textWrapping"/>
+      </w:r>
+      <w:r>
+        <w:t xml:space="preserve">CheetahMail</w:t>
+      </w:r>
+      <w:r>
+        <w:br w:type="textWrapping"/>
+      </w:r>
+      <w:r>
+        <w:t xml:space="preserve">New York NY</w:t>
+      </w:r>
+      <w:r>
+        <w:br w:type="textWrapping"/>
+      </w:r>
+      <w:r>
+        <w:t xml:space="preserve">02/2000 - 07/2002</w:t>
+      </w:r>
+    </w:p>
+    <w:p>
+      <w:pPr>
+        <w:pStyle w:val="Compact"/>
+        <w:numPr>
+          <w:numId w:val="1015"/>
+          <w:ilvl w:val="0"/>
+        </w:numPr>
+      </w:pPr>
+      <w:r>
+        <w:t xml:space="preserve">Team lead in a group of 8 programmers</w:t>
+      </w:r>
+    </w:p>
+    <w:p>
+      <w:pPr>
+        <w:pStyle w:val="Compact"/>
+        <w:numPr>
+          <w:numId w:val="1015"/>
+          <w:ilvl w:val="0"/>
+        </w:numPr>
+      </w:pPr>
+      <w:r>
+        <w:t xml:space="preserve">Developed data processing infrastructure for Fortune 500 clients</w:t>
+      </w:r>
+    </w:p>
+    <w:p>
+      <w:pPr>
+        <w:pStyle w:val="Compact"/>
+        <w:numPr>
+          <w:numId w:val="1015"/>
+          <w:ilvl w:val="0"/>
+        </w:numPr>
+      </w:pPr>
+      <w:r>
+        <w:t xml:space="preserve">Designed/developed real time reporting system</w:t>
+      </w:r>
+    </w:p>
+    <w:p>
+      <w:pPr>
+        <w:pStyle w:val="Compact"/>
+        <w:numPr>
+          <w:numId w:val="1015"/>
+          <w:ilvl w:val="0"/>
+        </w:numPr>
+      </w:pPr>
+      <w:r>
+        <w:t xml:space="preserve">Creation and maintenance of web service API</w:t>
+      </w:r>
+    </w:p>
+    <w:p>
+      <w:pPr>
+        <w:pStyle w:val="Compact"/>
+        <w:numPr>
+          <w:numId w:val="1015"/>
+          <w:ilvl w:val="0"/>
+        </w:numPr>
+      </w:pPr>
+      <w:r>
+        <w:t xml:space="preserve">Expertise in SMTP and HTTP protocols</w:t>
+      </w:r>
+    </w:p>
+    <w:p>
+      <w:pPr>
+        <w:pStyle w:val="Compact"/>
+        <w:numPr>
+          <w:numId w:val="1015"/>
+          <w:ilvl w:val="0"/>
+        </w:numPr>
+      </w:pPr>
+      <w:r>
+        <w:t xml:space="preserve">Web services development</w:t>
+      </w:r>
+    </w:p>
+    <w:p>
+      <w:pPr>
+        <w:pStyle w:val="Compact"/>
+        <w:numPr>
+          <w:numId w:val="1015"/>
+          <w:ilvl w:val="0"/>
+        </w:numPr>
+      </w:pPr>
+      <w:r>
+        <w:t xml:space="preserve">Technical representative for partners and sales</w:t>
+      </w:r>
+    </w:p>
+    <w:p>
+      <w:pPr>
+        <w:pStyle w:val="Compact"/>
+        <w:numPr>
+          <w:numId w:val="1015"/>
+          <w:ilvl w:val="0"/>
+        </w:numPr>
+      </w:pPr>
+      <w:r>
+        <w:t xml:space="preserve">Networking and systems administration as required</w:t>
       </w:r>
     </w:p>
     <w:p>
@@ -1310,115 +1362,67 @@
         <w:pStyle w:val="FirstParagraph"/>
       </w:pPr>
       <w:r>
-        <w:t xml:space="preserve">Senior Software Engineer</w:t>
-      </w:r>
-      <w:r>
-        <w:br w:type="textWrapping"/>
-      </w:r>
-      <w:r>
-        <w:t xml:space="preserve">CheetahMail, New York NY</w:t>
-      </w:r>
-      <w:r>
-        <w:br w:type="textWrapping"/>
-      </w:r>
-      <w:r>
-        <w:t xml:space="preserve">02/2000 - 07/2002</w:t>
-      </w:r>
-    </w:p>
-    <w:p>
-      <w:pPr>
-        <w:pStyle w:val="Compact"/>
-        <w:numPr>
-          <w:numId w:val="1015"/>
-          <w:ilvl w:val="0"/>
-        </w:numPr>
-      </w:pPr>
-      <w:r>
-        <w:t xml:space="preserve">Team lead in a group of 8 programmers</w:t>
-      </w:r>
-    </w:p>
-    <w:p>
-      <w:pPr>
-        <w:pStyle w:val="Compact"/>
-        <w:numPr>
-          <w:numId w:val="1015"/>
-          <w:ilvl w:val="0"/>
-        </w:numPr>
-      </w:pPr>
-      <w:r>
-        <w:t xml:space="preserve">Developed data processing infrastructure for Fortune 500 clients</w:t>
-      </w:r>
-    </w:p>
-    <w:p>
-      <w:pPr>
-        <w:pStyle w:val="Compact"/>
-        <w:numPr>
-          <w:numId w:val="1015"/>
-          <w:ilvl w:val="0"/>
-        </w:numPr>
-      </w:pPr>
-      <w:r>
-        <w:t xml:space="preserve">Designed/developed real time reporting system</w:t>
-      </w:r>
-    </w:p>
-    <w:p>
-      <w:pPr>
-        <w:pStyle w:val="Compact"/>
-        <w:numPr>
-          <w:numId w:val="1015"/>
-          <w:ilvl w:val="0"/>
-        </w:numPr>
-      </w:pPr>
-      <w:r>
-        <w:t xml:space="preserve">Creation and maintenance of web service API</w:t>
-      </w:r>
-    </w:p>
-    <w:p>
-      <w:pPr>
-        <w:pStyle w:val="Compact"/>
-        <w:numPr>
-          <w:numId w:val="1015"/>
-          <w:ilvl w:val="0"/>
-        </w:numPr>
-      </w:pPr>
-      <w:r>
-        <w:t xml:space="preserve">Expertise in SMTP and HTTP protocols</w:t>
-      </w:r>
-    </w:p>
-    <w:p>
-      <w:pPr>
-        <w:pStyle w:val="Compact"/>
-        <w:numPr>
-          <w:numId w:val="1015"/>
-          <w:ilvl w:val="0"/>
-        </w:numPr>
-      </w:pPr>
-      <w:r>
-        <w:t xml:space="preserve">Web services development</w:t>
-      </w:r>
-    </w:p>
-    <w:p>
-      <w:pPr>
-        <w:pStyle w:val="Compact"/>
-        <w:numPr>
-          <w:numId w:val="1015"/>
-          <w:ilvl w:val="0"/>
-        </w:numPr>
-      </w:pPr>
-      <w:r>
-        <w:t xml:space="preserve">Technical representative for partners and sales</w:t>
-      </w:r>
-    </w:p>
-    <w:p>
-      <w:pPr>
-        <w:pStyle w:val="Compact"/>
-        <w:numPr>
-          <w:numId w:val="1015"/>
-          <w:ilvl w:val="0"/>
-        </w:numPr>
-      </w:pPr>
-      <w:r>
-        <w:t xml:space="preserve">Networking and systems administration as required</w:t>
+        <w:t xml:space="preserve">Metadata Specialist</w:t>
+      </w:r>
+      <w:r>
+        <w:br w:type="textWrapping"/>
+      </w:r>
+      <w:r>
+        <w:t xml:space="preserve">Old Dominion University</w:t>
+      </w:r>
+      <w:r>
+        <w:br w:type="textWrapping"/>
+      </w:r>
+      <w:r>
+        <w:t xml:space="preserve">Norfolk, VA</w:t>
+      </w:r>
+      <w:r>
+        <w:br w:type="textWrapping"/>
+      </w:r>
+      <w:r>
+        <w:t xml:space="preserve">04/1998 - 02/2000</w:t>
+      </w:r>
+    </w:p>
+    <w:p>
+      <w:pPr>
+        <w:pStyle w:val="Compact"/>
+        <w:numPr>
+          <w:numId w:val="1016"/>
+          <w:ilvl w:val="0"/>
+        </w:numPr>
+      </w:pPr>
+      <w:r>
+        <w:t xml:space="preserve">SGML and XML data processing for the VIVA Consortium</w:t>
+      </w:r>
+    </w:p>
+    <w:p>
+      <w:pPr>
+        <w:pStyle w:val="Compact"/>
+        <w:numPr>
+          <w:numId w:val="1016"/>
+          <w:ilvl w:val="0"/>
+        </w:numPr>
+      </w:pPr>
+      <w:r>
+        <w:t xml:space="preserve">Created current awareness system to alert students/faculty to</w:t>
+      </w:r>
+      <w:r>
+        <w:t xml:space="preserve"> </w:t>
+      </w:r>
+      <w:r>
+        <w:t xml:space="preserve">new items in their field of interest.</w:t>
+      </w:r>
+    </w:p>
+    <w:p>
+      <w:pPr>
+        <w:pStyle w:val="Compact"/>
+        <w:numPr>
+          <w:numId w:val="1016"/>
+          <w:ilvl w:val="0"/>
+        </w:numPr>
+      </w:pPr>
+      <w:r>
+        <w:t xml:space="preserve">ILS and OCLC metadata workflow management</w:t>
       </w:r>
     </w:p>
     <w:p>
@@ -1426,1058 +1430,1048 @@
         <w:pStyle w:val="FirstParagraph"/>
       </w:pPr>
       <w:r>
-        <w:t xml:space="preserve">Electronic Resources Librarian</w:t>
-      </w:r>
-      <w:r>
-        <w:br w:type="textWrapping"/>
-      </w:r>
-      <w:r>
-        <w:t xml:space="preserve">Old Dominion University, Norfolk, VA</w:t>
-      </w:r>
-      <w:r>
-        <w:br w:type="textWrapping"/>
-      </w:r>
-      <w:r>
-        <w:t xml:space="preserve">04/1998 - 02/2000</w:t>
-      </w:r>
-    </w:p>
-    <w:p>
-      <w:pPr>
-        <w:pStyle w:val="Compact"/>
-        <w:numPr>
-          <w:numId w:val="1016"/>
-          <w:ilvl w:val="0"/>
-        </w:numPr>
-      </w:pPr>
-      <w:r>
-        <w:t xml:space="preserve">SGML and XML data processing for the VIVA Consortium</w:t>
-      </w:r>
-    </w:p>
-    <w:p>
-      <w:pPr>
-        <w:pStyle w:val="Compact"/>
-        <w:numPr>
-          <w:numId w:val="1016"/>
-          <w:ilvl w:val="0"/>
-        </w:numPr>
-      </w:pPr>
-      <w:r>
-        <w:t xml:space="preserve">Created current awareness system to alert students/faculty to</w:t>
-      </w:r>
-      <w:r>
-        <w:t xml:space="preserve"> </w:t>
-      </w:r>
-      <w:r>
-        <w:t xml:space="preserve">new items in their field of interest.</w:t>
-      </w:r>
-    </w:p>
-    <w:p>
-      <w:pPr>
-        <w:pStyle w:val="Compact"/>
-        <w:numPr>
-          <w:numId w:val="1016"/>
-          <w:ilvl w:val="0"/>
-        </w:numPr>
-      </w:pPr>
-      <w:r>
-        <w:t xml:space="preserve">ILS and OCLC metadata workflow management</w:t>
-      </w:r>
+        <w:t xml:space="preserve">Visiting Assistant Professor</w:t>
+      </w:r>
+      <w:r>
+        <w:t xml:space="preserve"> </w:t>
+      </w:r>
+      <w:r>
+        <w:t xml:space="preserve">University of Illinois</w:t>
+      </w:r>
+      <w:r>
+        <w:br w:type="textWrapping"/>
+      </w:r>
+      <w:r>
+        <w:t xml:space="preserve">Champaign-Urbana, IL</w:t>
+      </w:r>
+      <w:r>
+        <w:br w:type="textWrapping"/>
+      </w:r>
+      <w:r>
+        <w:t xml:space="preserve">08/1996 - 03/1998</w:t>
+      </w:r>
+    </w:p>
+    <w:p>
+      <w:pPr>
+        <w:pStyle w:val="Compact"/>
+        <w:numPr>
+          <w:numId w:val="1017"/>
+          <w:ilvl w:val="0"/>
+        </w:numPr>
+      </w:pPr>
+      <w:r>
+        <w:t xml:space="preserve">Web development (ASP, SQL Server)</w:t>
+      </w:r>
+    </w:p>
+    <w:p>
+      <w:pPr>
+        <w:pStyle w:val="Compact"/>
+        <w:numPr>
+          <w:numId w:val="1017"/>
+          <w:ilvl w:val="0"/>
+        </w:numPr>
+      </w:pPr>
+      <w:r>
+        <w:t xml:space="preserve">Collection development and cataloging in Sociology and</w:t>
+      </w:r>
+      <w:r>
+        <w:t xml:space="preserve"> </w:t>
+      </w:r>
+      <w:r>
+        <w:t xml:space="preserve">Political Science</w:t>
+      </w:r>
+    </w:p>
+    <w:p>
+      <w:pPr>
+        <w:pStyle w:val="Compact"/>
+        <w:numPr>
+          <w:numId w:val="1017"/>
+          <w:ilvl w:val="0"/>
+        </w:numPr>
+      </w:pPr>
+      <w:r>
+        <w:t xml:space="preserve">Preservation of 19th century criminology pamphlet collection</w:t>
+      </w:r>
+    </w:p>
+    <w:p>
+      <w:pPr>
+        <w:pStyle w:val="Compact"/>
+        <w:numPr>
+          <w:numId w:val="1017"/>
+          <w:ilvl w:val="0"/>
+        </w:numPr>
+      </w:pPr>
+      <w:r>
+        <w:t xml:space="preserve">Managed reference services in the Social Science Library</w:t>
+      </w:r>
+    </w:p>
+    <w:p>
+      <w:pPr>
+        <w:pStyle w:val="Heading2"/>
+      </w:pPr>
+      <w:bookmarkStart w:id="29" w:name="selected-projects"/>
+      <w:r>
+        <w:t xml:space="preserve">Selected Projects</w:t>
+      </w:r>
+      <w:bookmarkEnd w:id="29"/>
     </w:p>
     <w:p>
       <w:pPr>
         <w:pStyle w:val="FirstParagraph"/>
       </w:pPr>
       <w:r>
-        <w:t xml:space="preserve">Visiting Assistant Professor</w:t>
-      </w:r>
-      <w:r>
-        <w:t xml:space="preserve"> </w:t>
-      </w:r>
-      <w:r>
-        <w:t xml:space="preserve">University of Illinois, Champaign-Urbana, IL</w:t>
-      </w:r>
-      <w:r>
-        <w:br w:type="textWrapping"/>
-      </w:r>
-      <w:r>
-        <w:t xml:space="preserve">08/1996 - 03/1998</w:t>
-      </w:r>
-    </w:p>
-    <w:p>
-      <w:pPr>
-        <w:pStyle w:val="Compact"/>
-        <w:numPr>
-          <w:numId w:val="1017"/>
-          <w:ilvl w:val="0"/>
-        </w:numPr>
-      </w:pPr>
-      <w:r>
-        <w:t xml:space="preserve">Web development (ASP, SQL Server)</w:t>
-      </w:r>
-    </w:p>
-    <w:p>
-      <w:pPr>
-        <w:pStyle w:val="Compact"/>
-        <w:numPr>
-          <w:numId w:val="1017"/>
-          <w:ilvl w:val="0"/>
-        </w:numPr>
-      </w:pPr>
-      <w:r>
-        <w:t xml:space="preserve">Collection development and cataloging in Sociology and</w:t>
-      </w:r>
-      <w:r>
-        <w:t xml:space="preserve"> </w:t>
-      </w:r>
-      <w:r>
-        <w:t xml:space="preserve">Political Science</w:t>
-      </w:r>
-    </w:p>
-    <w:p>
-      <w:pPr>
-        <w:pStyle w:val="Compact"/>
-        <w:numPr>
-          <w:numId w:val="1017"/>
-          <w:ilvl w:val="0"/>
-        </w:numPr>
-      </w:pPr>
-      <w:r>
-        <w:t xml:space="preserve">Preservation of 19th century criminology pamphlet collection</w:t>
-      </w:r>
-    </w:p>
-    <w:p>
-      <w:pPr>
-        <w:pStyle w:val="Compact"/>
-        <w:numPr>
-          <w:numId w:val="1017"/>
-          <w:ilvl w:val="0"/>
-        </w:numPr>
-      </w:pPr>
-      <w:r>
-        <w:t xml:space="preserve">Managed reference services in the Social Science Library</w:t>
+        <w:t xml:space="preserve">These are some projects and experiments where I’ve been directly involved in</w:t>
+      </w:r>
+      <w:r>
+        <w:t xml:space="preserve"> </w:t>
+      </w:r>
+      <w:r>
+        <w:t xml:space="preserve">the technical development.</w:t>
+      </w:r>
+    </w:p>
+    <w:p>
+      <w:pPr>
+        <w:pStyle w:val="Compact"/>
+        <w:numPr>
+          <w:numId w:val="1018"/>
+          <w:ilvl w:val="0"/>
+        </w:numPr>
+      </w:pPr>
+      <w:hyperlink r:id="rId30">
+        <w:r>
+          <w:rPr>
+            <w:rStyle w:val="Hyperlink"/>
+          </w:rPr>
+          <w:t xml:space="preserve">Unlocking the Airwaves</w:t>
+        </w:r>
+      </w:hyperlink>
+      <w:r>
+        <w:t xml:space="preserve"> </w:t>
+      </w:r>
+      <w:r>
+        <w:t xml:space="preserve">- NEH funded virtual reunification and minimal computing project</w:t>
+      </w:r>
+    </w:p>
+    <w:p>
+      <w:pPr>
+        <w:pStyle w:val="Compact"/>
+        <w:numPr>
+          <w:numId w:val="1018"/>
+          <w:ilvl w:val="0"/>
+        </w:numPr>
+      </w:pPr>
+      <w:hyperlink r:id="rId31">
+        <w:r>
+          <w:rPr>
+            <w:rStyle w:val="Hyperlink"/>
+          </w:rPr>
+          <w:t xml:space="preserve">Documenting the Now</w:t>
+        </w:r>
+      </w:hyperlink>
+      <w:r>
+        <w:t xml:space="preserve"> </w:t>
+      </w:r>
+      <w:r>
+        <w:t xml:space="preserve">- Mellon funded social media archiving practices and tools</w:t>
+      </w:r>
+    </w:p>
+    <w:p>
+      <w:pPr>
+        <w:pStyle w:val="Compact"/>
+        <w:numPr>
+          <w:numId w:val="1018"/>
+          <w:ilvl w:val="0"/>
+        </w:numPr>
+      </w:pPr>
+      <w:hyperlink r:id="rId32">
+        <w:r>
+          <w:rPr>
+            <w:rStyle w:val="Hyperlink"/>
+          </w:rPr>
+          <w:t xml:space="preserve">Chronicling America</w:t>
+        </w:r>
+      </w:hyperlink>
+      <w:r>
+        <w:t xml:space="preserve"> </w:t>
+      </w:r>
+      <w:r>
+        <w:t xml:space="preserve">- Library of Congress access to historical newspapers.</w:t>
+      </w:r>
+    </w:p>
+    <w:p>
+      <w:pPr>
+        <w:pStyle w:val="Compact"/>
+        <w:numPr>
+          <w:numId w:val="1018"/>
+          <w:ilvl w:val="0"/>
+        </w:numPr>
+      </w:pPr>
+      <w:hyperlink r:id="rId33">
+        <w:r>
+          <w:rPr>
+            <w:rStyle w:val="Hyperlink"/>
+          </w:rPr>
+          <w:t xml:space="preserve">Linked Data Service</w:t>
+        </w:r>
+      </w:hyperlink>
+      <w:r>
+        <w:t xml:space="preserve"> </w:t>
+      </w:r>
+      <w:r>
+        <w:t xml:space="preserve">- Publishing controlled vocabularies at the Library of Congress using Linked Data</w:t>
+      </w:r>
+    </w:p>
+    <w:p>
+      <w:pPr>
+        <w:pStyle w:val="Compact"/>
+        <w:numPr>
+          <w:numId w:val="1018"/>
+          <w:ilvl w:val="0"/>
+        </w:numPr>
+      </w:pPr>
+      <w:hyperlink r:id="rId34">
+        <w:r>
+          <w:rPr>
+            <w:rStyle w:val="Hyperlink"/>
+          </w:rPr>
+          <w:t xml:space="preserve">Hypothesis</w:t>
+        </w:r>
+      </w:hyperlink>
+      <w:r>
+        <w:t xml:space="preserve"> </w:t>
+      </w:r>
+      <w:r>
+        <w:t xml:space="preserve">- An annotation tool for the web</w:t>
+      </w:r>
+    </w:p>
+    <w:p>
+      <w:pPr>
+        <w:pStyle w:val="Compact"/>
+        <w:numPr>
+          <w:numId w:val="1018"/>
+          <w:ilvl w:val="0"/>
+        </w:numPr>
+      </w:pPr>
+      <w:hyperlink r:id="rId35">
+        <w:r>
+          <w:rPr>
+            <w:rStyle w:val="Hyperlink"/>
+          </w:rPr>
+          <w:t xml:space="preserve">Wikistream</w:t>
+        </w:r>
+      </w:hyperlink>
+      <w:r>
+        <w:t xml:space="preserve"> </w:t>
+      </w:r>
+      <w:r>
+        <w:t xml:space="preserve">- visualize realtime edits to all major language Wikipedias</w:t>
+      </w:r>
+    </w:p>
+    <w:p>
+      <w:pPr>
+        <w:pStyle w:val="Compact"/>
+        <w:numPr>
+          <w:numId w:val="1018"/>
+          <w:ilvl w:val="0"/>
+        </w:numPr>
+      </w:pPr>
+      <w:hyperlink r:id="rId36">
+        <w:r>
+          <w:rPr>
+            <w:rStyle w:val="Hyperlink"/>
+          </w:rPr>
+          <w:t xml:space="preserve">Anon</w:t>
+        </w:r>
+      </w:hyperlink>
+      <w:r>
+        <w:t xml:space="preserve"> </w:t>
+      </w:r>
+      <w:r>
+        <w:t xml:space="preserve">- track anonymous Wikipedia edits using Twitter</w:t>
+      </w:r>
+    </w:p>
+    <w:p>
+      <w:pPr>
+        <w:pStyle w:val="Compact"/>
+        <w:numPr>
+          <w:numId w:val="1018"/>
+          <w:ilvl w:val="0"/>
+        </w:numPr>
+      </w:pPr>
+      <w:hyperlink r:id="rId37">
+        <w:r>
+          <w:rPr>
+            <w:rStyle w:val="Hyperlink"/>
+          </w:rPr>
+          <w:t xml:space="preserve">Pymarc</w:t>
+        </w:r>
+      </w:hyperlink>
+      <w:r>
+        <w:t xml:space="preserve"> </w:t>
+      </w:r>
+      <w:r>
+        <w:t xml:space="preserve">- a python library for MARC processing</w:t>
+      </w:r>
+    </w:p>
+    <w:p>
+      <w:pPr>
+        <w:pStyle w:val="Compact"/>
+        <w:numPr>
+          <w:numId w:val="1018"/>
+          <w:ilvl w:val="0"/>
+        </w:numPr>
+      </w:pPr>
+      <w:hyperlink r:id="rId38">
+        <w:r>
+          <w:rPr>
+            <w:rStyle w:val="Hyperlink"/>
+          </w:rPr>
+          <w:t xml:space="preserve">jobs.code4lib.org</w:t>
+        </w:r>
+      </w:hyperlink>
+      <w:r>
+        <w:t xml:space="preserve"> </w:t>
+      </w:r>
+      <w:r>
+        <w:t xml:space="preserve">- a jobs board for the code4lib community</w:t>
+      </w:r>
+    </w:p>
+    <w:p>
+      <w:pPr>
+        <w:pStyle w:val="Compact"/>
+        <w:numPr>
+          <w:numId w:val="1018"/>
+          <w:ilvl w:val="0"/>
+        </w:numPr>
+      </w:pPr>
+      <w:hyperlink r:id="rId39">
+        <w:r>
+          <w:rPr>
+            <w:rStyle w:val="Hyperlink"/>
+          </w:rPr>
+          <w:t xml:space="preserve">Linkypedia</w:t>
+        </w:r>
+      </w:hyperlink>
+      <w:r>
+        <w:t xml:space="preserve"> </w:t>
+      </w:r>
+      <w:r>
+        <w:t xml:space="preserve">- view how websites are used on Wikipedia</w:t>
+      </w:r>
+    </w:p>
+    <w:p>
+      <w:pPr>
+        <w:pStyle w:val="Compact"/>
+        <w:numPr>
+          <w:numId w:val="1018"/>
+          <w:ilvl w:val="0"/>
+        </w:numPr>
+      </w:pPr>
+      <w:hyperlink r:id="rId40">
+        <w:r>
+          <w:rPr>
+            <w:rStyle w:val="Hyperlink"/>
+          </w:rPr>
+          <w:t xml:space="preserve">Fondz</w:t>
+        </w:r>
+      </w:hyperlink>
+      <w:r>
+        <w:t xml:space="preserve"> </w:t>
+      </w:r>
+      <w:r>
+        <w:t xml:space="preserve">- generate an archival description for describing born digital content</w:t>
+      </w:r>
+    </w:p>
+    <w:p>
+      <w:pPr>
+        <w:pStyle w:val="Compact"/>
+        <w:numPr>
+          <w:numId w:val="1018"/>
+          <w:ilvl w:val="0"/>
+        </w:numPr>
+      </w:pPr>
+      <w:hyperlink r:id="rId41">
+        <w:r>
+          <w:rPr>
+            <w:rStyle w:val="Hyperlink"/>
+          </w:rPr>
+          <w:t xml:space="preserve">Microdata</w:t>
+        </w:r>
+      </w:hyperlink>
+      <w:r>
+        <w:t xml:space="preserve"> </w:t>
+      </w:r>
+      <w:r>
+        <w:t xml:space="preserve">- a python library for parsing HTML 5 microdata</w:t>
+      </w:r>
+    </w:p>
+    <w:p>
+      <w:pPr>
+        <w:pStyle w:val="Compact"/>
+        <w:numPr>
+          <w:numId w:val="1018"/>
+          <w:ilvl w:val="0"/>
+        </w:numPr>
+      </w:pPr>
+      <w:hyperlink r:id="rId42">
+        <w:r>
+          <w:rPr>
+            <w:rStyle w:val="Hyperlink"/>
+          </w:rPr>
+          <w:t xml:space="preserve">rdflib</w:t>
+        </w:r>
+      </w:hyperlink>
+      <w:r>
+        <w:t xml:space="preserve"> </w:t>
+      </w:r>
+      <w:r>
+        <w:t xml:space="preserve">- a Python library for processing RDF</w:t>
       </w:r>
     </w:p>
     <w:p>
       <w:pPr>
         <w:pStyle w:val="Heading2"/>
       </w:pPr>
-      <w:bookmarkStart w:id="30" w:name="selected-projects"/>
-      <w:r>
-        <w:t xml:space="preserve">Selected Projects</w:t>
-      </w:r>
-      <w:bookmarkEnd w:id="30"/>
-    </w:p>
-    <w:p>
-      <w:pPr>
-        <w:pStyle w:val="FirstParagraph"/>
-      </w:pPr>
-      <w:r>
-        <w:t xml:space="preserve">These are some projects and experiments where I’ve been directly involved in</w:t>
-      </w:r>
-      <w:r>
-        <w:t xml:space="preserve"> </w:t>
-      </w:r>
-      <w:r>
-        <w:t xml:space="preserve">the technical development.</w:t>
-      </w:r>
-    </w:p>
-    <w:p>
-      <w:pPr>
-        <w:pStyle w:val="Compact"/>
-        <w:numPr>
-          <w:numId w:val="1018"/>
-          <w:ilvl w:val="0"/>
-        </w:numPr>
-      </w:pPr>
-      <w:hyperlink r:id="rId31">
-        <w:r>
-          <w:rPr>
-            <w:rStyle w:val="Hyperlink"/>
-          </w:rPr>
-          <w:t xml:space="preserve">Unlocking the Airwaves</w:t>
-        </w:r>
-      </w:hyperlink>
-      <w:r>
-        <w:t xml:space="preserve"> </w:t>
-      </w:r>
-      <w:r>
-        <w:t xml:space="preserve">- NEH funded virtual reunification and minimal computing project</w:t>
-      </w:r>
-    </w:p>
-    <w:p>
-      <w:pPr>
-        <w:pStyle w:val="Compact"/>
-        <w:numPr>
-          <w:numId w:val="1018"/>
-          <w:ilvl w:val="0"/>
-        </w:numPr>
-      </w:pPr>
-      <w:hyperlink r:id="rId32">
-        <w:r>
-          <w:rPr>
-            <w:rStyle w:val="Hyperlink"/>
-          </w:rPr>
-          <w:t xml:space="preserve">Documenting the Now</w:t>
-        </w:r>
-      </w:hyperlink>
-      <w:r>
-        <w:t xml:space="preserve"> </w:t>
-      </w:r>
-      <w:r>
-        <w:t xml:space="preserve">- Mellon funded social media archiving practices and tools</w:t>
-      </w:r>
-    </w:p>
-    <w:p>
-      <w:pPr>
-        <w:pStyle w:val="Compact"/>
-        <w:numPr>
-          <w:numId w:val="1018"/>
-          <w:ilvl w:val="0"/>
-        </w:numPr>
-      </w:pPr>
-      <w:hyperlink r:id="rId33">
-        <w:r>
-          <w:rPr>
-            <w:rStyle w:val="Hyperlink"/>
-          </w:rPr>
-          <w:t xml:space="preserve">Chronicling America</w:t>
-        </w:r>
-      </w:hyperlink>
-      <w:r>
-        <w:t xml:space="preserve"> </w:t>
-      </w:r>
-      <w:r>
-        <w:t xml:space="preserve">- Library of Congress access to historical newspapers.</w:t>
-      </w:r>
-    </w:p>
-    <w:p>
-      <w:pPr>
-        <w:pStyle w:val="Compact"/>
-        <w:numPr>
-          <w:numId w:val="1018"/>
-          <w:ilvl w:val="0"/>
-        </w:numPr>
-      </w:pPr>
-      <w:hyperlink r:id="rId34">
-        <w:r>
-          <w:rPr>
-            <w:rStyle w:val="Hyperlink"/>
-          </w:rPr>
-          <w:t xml:space="preserve">Linked Data Service</w:t>
-        </w:r>
-      </w:hyperlink>
-      <w:r>
-        <w:t xml:space="preserve"> </w:t>
-      </w:r>
-      <w:r>
-        <w:t xml:space="preserve">- Publishing controlled vocabularies at the Library of Congress using Linked Data</w:t>
-      </w:r>
-    </w:p>
-    <w:p>
-      <w:pPr>
-        <w:pStyle w:val="Compact"/>
-        <w:numPr>
-          <w:numId w:val="1018"/>
-          <w:ilvl w:val="0"/>
-        </w:numPr>
-      </w:pPr>
-      <w:hyperlink r:id="rId35">
-        <w:r>
-          <w:rPr>
-            <w:rStyle w:val="Hyperlink"/>
-          </w:rPr>
-          <w:t xml:space="preserve">Hypothesis</w:t>
-        </w:r>
-      </w:hyperlink>
-      <w:r>
-        <w:t xml:space="preserve"> </w:t>
-      </w:r>
-      <w:r>
-        <w:t xml:space="preserve">- An annotation tool for the web</w:t>
-      </w:r>
-    </w:p>
-    <w:p>
-      <w:pPr>
-        <w:pStyle w:val="Compact"/>
-        <w:numPr>
-          <w:numId w:val="1018"/>
-          <w:ilvl w:val="0"/>
-        </w:numPr>
-      </w:pPr>
-      <w:hyperlink r:id="rId36">
-        <w:r>
-          <w:rPr>
-            <w:rStyle w:val="Hyperlink"/>
-          </w:rPr>
-          <w:t xml:space="preserve">Wikistream</w:t>
-        </w:r>
-      </w:hyperlink>
-      <w:r>
-        <w:t xml:space="preserve"> </w:t>
-      </w:r>
-      <w:r>
-        <w:t xml:space="preserve">- visualize realtime edits to all major language Wikipedias</w:t>
-      </w:r>
-    </w:p>
-    <w:p>
-      <w:pPr>
-        <w:pStyle w:val="Compact"/>
-        <w:numPr>
-          <w:numId w:val="1018"/>
-          <w:ilvl w:val="0"/>
-        </w:numPr>
-      </w:pPr>
-      <w:hyperlink r:id="rId37">
-        <w:r>
-          <w:rPr>
-            <w:rStyle w:val="Hyperlink"/>
-          </w:rPr>
-          <w:t xml:space="preserve">Anon</w:t>
-        </w:r>
-      </w:hyperlink>
-      <w:r>
-        <w:t xml:space="preserve"> </w:t>
-      </w:r>
-      <w:r>
-        <w:t xml:space="preserve">- track anonymous Wikipedia edits using Twitter</w:t>
-      </w:r>
-    </w:p>
-    <w:p>
-      <w:pPr>
-        <w:pStyle w:val="Compact"/>
-        <w:numPr>
-          <w:numId w:val="1018"/>
-          <w:ilvl w:val="0"/>
-        </w:numPr>
-      </w:pPr>
-      <w:hyperlink r:id="rId38">
-        <w:r>
-          <w:rPr>
-            <w:rStyle w:val="Hyperlink"/>
-          </w:rPr>
-          <w:t xml:space="preserve">Pymarc</w:t>
-        </w:r>
-      </w:hyperlink>
-      <w:r>
-        <w:t xml:space="preserve"> </w:t>
-      </w:r>
-      <w:r>
-        <w:t xml:space="preserve">- a python library for MARC processing</w:t>
-      </w:r>
-    </w:p>
-    <w:p>
-      <w:pPr>
-        <w:pStyle w:val="Compact"/>
-        <w:numPr>
-          <w:numId w:val="1018"/>
-          <w:ilvl w:val="0"/>
-        </w:numPr>
-      </w:pPr>
-      <w:hyperlink r:id="rId39">
-        <w:r>
-          <w:rPr>
-            <w:rStyle w:val="Hyperlink"/>
-          </w:rPr>
-          <w:t xml:space="preserve">jobs.code4lib.org</w:t>
-        </w:r>
-      </w:hyperlink>
-      <w:r>
-        <w:t xml:space="preserve"> </w:t>
-      </w:r>
-      <w:r>
-        <w:t xml:space="preserve">- a jobs board for the code4lib community</w:t>
-      </w:r>
-    </w:p>
-    <w:p>
-      <w:pPr>
-        <w:pStyle w:val="Compact"/>
-        <w:numPr>
-          <w:numId w:val="1018"/>
-          <w:ilvl w:val="0"/>
-        </w:numPr>
-      </w:pPr>
-      <w:hyperlink r:id="rId40">
-        <w:r>
-          <w:rPr>
-            <w:rStyle w:val="Hyperlink"/>
-          </w:rPr>
-          <w:t xml:space="preserve">Linkypedia</w:t>
-        </w:r>
-      </w:hyperlink>
-      <w:r>
-        <w:t xml:space="preserve"> </w:t>
-      </w:r>
-      <w:r>
-        <w:t xml:space="preserve">- view how websites are used on Wikipedia</w:t>
-      </w:r>
-    </w:p>
-    <w:p>
-      <w:pPr>
-        <w:pStyle w:val="Compact"/>
-        <w:numPr>
-          <w:numId w:val="1018"/>
-          <w:ilvl w:val="0"/>
-        </w:numPr>
-      </w:pPr>
-      <w:hyperlink r:id="rId41">
-        <w:r>
-          <w:rPr>
-            <w:rStyle w:val="Hyperlink"/>
-          </w:rPr>
-          <w:t xml:space="preserve">Fondz</w:t>
-        </w:r>
-      </w:hyperlink>
-      <w:r>
-        <w:t xml:space="preserve"> </w:t>
-      </w:r>
-      <w:r>
-        <w:t xml:space="preserve">- generate an archival description for describing born digital content</w:t>
-      </w:r>
-    </w:p>
-    <w:p>
-      <w:pPr>
-        <w:pStyle w:val="Compact"/>
-        <w:numPr>
-          <w:numId w:val="1018"/>
-          <w:ilvl w:val="0"/>
-        </w:numPr>
-      </w:pPr>
-      <w:hyperlink r:id="rId42">
-        <w:r>
-          <w:rPr>
-            <w:rStyle w:val="Hyperlink"/>
-          </w:rPr>
-          <w:t xml:space="preserve">Microdata</w:t>
-        </w:r>
-      </w:hyperlink>
-      <w:r>
-        <w:t xml:space="preserve"> </w:t>
-      </w:r>
-      <w:r>
-        <w:t xml:space="preserve">- a python library for parsing HTML 5 microdata</w:t>
-      </w:r>
-    </w:p>
-    <w:p>
-      <w:pPr>
-        <w:pStyle w:val="Compact"/>
-        <w:numPr>
-          <w:numId w:val="1018"/>
-          <w:ilvl w:val="0"/>
-        </w:numPr>
-      </w:pPr>
-      <w:hyperlink r:id="rId43">
-        <w:r>
-          <w:rPr>
-            <w:rStyle w:val="Hyperlink"/>
-          </w:rPr>
-          <w:t xml:space="preserve">rdflib</w:t>
-        </w:r>
-      </w:hyperlink>
-      <w:r>
-        <w:t xml:space="preserve"> </w:t>
-      </w:r>
-      <w:r>
-        <w:t xml:space="preserve">- a Python library for processing RDF</w:t>
+      <w:bookmarkStart w:id="43" w:name="selected-publications"/>
+      <w:r>
+        <w:t xml:space="preserve">Selected Publications</w:t>
+      </w:r>
+      <w:bookmarkEnd w:id="43"/>
+    </w:p>
+    <w:p>
+      <w:pPr>
+        <w:pStyle w:val="Compact"/>
+        <w:numPr>
+          <w:numId w:val="1019"/>
+          <w:ilvl w:val="0"/>
+        </w:numPr>
+      </w:pPr>
+      <w:hyperlink r:id="rId44">
+        <w:r>
+          <w:rPr>
+            <w:rStyle w:val="Hyperlink"/>
+          </w:rPr>
+          <w:t xml:space="preserve">Legibility Machines: Archival Appraisal and the Genealogies of Use</w:t>
+        </w:r>
+      </w:hyperlink>
+      <w:r>
+        <w:t xml:space="preserve">. PhD</w:t>
+      </w:r>
+      <w:r>
+        <w:t xml:space="preserve"> </w:t>
+      </w:r>
+      <w:r>
+        <w:t xml:space="preserve">Dissertation. University of Maryland. December, 2020.</w:t>
+      </w:r>
+    </w:p>
+    <w:p>
+      <w:pPr>
+        <w:pStyle w:val="Compact"/>
+        <w:numPr>
+          <w:numId w:val="1019"/>
+          <w:ilvl w:val="0"/>
+        </w:numPr>
+      </w:pPr>
+      <w:hyperlink r:id="rId45">
+        <w:r>
+          <w:rPr>
+            <w:rStyle w:val="Hyperlink"/>
+          </w:rPr>
+          <w:t xml:space="preserve">Appraisal Talk in Web Archives</w:t>
+        </w:r>
+      </w:hyperlink>
+      <w:r>
+        <w:t xml:space="preserve">. Archivaria. May, 2020.</w:t>
+      </w:r>
+    </w:p>
+    <w:p>
+      <w:pPr>
+        <w:pStyle w:val="Compact"/>
+        <w:numPr>
+          <w:numId w:val="1019"/>
+          <w:ilvl w:val="0"/>
+        </w:numPr>
+      </w:pPr>
+      <w:hyperlink r:id="rId46">
+        <w:r>
+          <w:rPr>
+            <w:rStyle w:val="Hyperlink"/>
+          </w:rPr>
+          <w:t xml:space="preserve">Archival Circulation on the Web: The Vine-Tweets Dataset</w:t>
+        </w:r>
+      </w:hyperlink>
+      <w:r>
+        <w:t xml:space="preserve">. Cultural</w:t>
+      </w:r>
+      <w:r>
+        <w:t xml:space="preserve"> </w:t>
+      </w:r>
+      <w:r>
+        <w:t xml:space="preserve">Analytics. June, 2019.</w:t>
+      </w:r>
+    </w:p>
+    <w:p>
+      <w:pPr>
+        <w:pStyle w:val="Compact"/>
+        <w:numPr>
+          <w:numId w:val="1019"/>
+          <w:ilvl w:val="0"/>
+        </w:numPr>
+      </w:pPr>
+      <w:hyperlink r:id="rId47">
+        <w:r>
+          <w:rPr>
+            <w:rStyle w:val="Hyperlink"/>
+          </w:rPr>
+          <w:t xml:space="preserve">Algorithms and Agenda-Setting in Wikileaks’ #PodestaEmails Release</w:t>
+        </w:r>
+      </w:hyperlink>
+      <w:r>
+        <w:t xml:space="preserve">. Information, Communication &amp; Society. 2019</w:t>
+      </w:r>
+    </w:p>
+    <w:p>
+      <w:pPr>
+        <w:pStyle w:val="Compact"/>
+        <w:numPr>
+          <w:numId w:val="1019"/>
+          <w:ilvl w:val="0"/>
+        </w:numPr>
+      </w:pPr>
+      <w:hyperlink r:id="rId48">
+        <w:r>
+          <w:rPr>
+            <w:rStyle w:val="Hyperlink"/>
+          </w:rPr>
+          <w:t xml:space="preserve">Appraisal Practices in Web Archives</w:t>
+        </w:r>
+      </w:hyperlink>
+      <w:r>
+        <w:t xml:space="preserve">. SocArXiv Papers, 2018.</w:t>
+      </w:r>
+    </w:p>
+    <w:p>
+      <w:pPr>
+        <w:pStyle w:val="Compact"/>
+        <w:numPr>
+          <w:numId w:val="1019"/>
+          <w:ilvl w:val="0"/>
+        </w:numPr>
+      </w:pPr>
+      <w:hyperlink r:id="rId49">
+        <w:r>
+          <w:rPr>
+            <w:rStyle w:val="Hyperlink"/>
+          </w:rPr>
+          <w:t xml:space="preserve">Twitter and Tear Gas: Book Review</w:t>
+        </w:r>
+      </w:hyperlink>
+      <w:r>
+        <w:t xml:space="preserve">. Internet Histories, 2017.</w:t>
+      </w:r>
+    </w:p>
+    <w:p>
+      <w:pPr>
+        <w:pStyle w:val="Compact"/>
+        <w:numPr>
+          <w:numId w:val="1019"/>
+          <w:ilvl w:val="0"/>
+        </w:numPr>
+      </w:pPr>
+      <w:hyperlink r:id="rId50">
+        <w:r>
+          <w:rPr>
+            <w:rStyle w:val="Hyperlink"/>
+          </w:rPr>
+          <w:t xml:space="preserve">Ferguson and the death of Michael Brown on Twitter: #BlackLivesMatter, #TCOT, and the evolution of collective identities</w:t>
+        </w:r>
+      </w:hyperlink>
+      <w:r>
+        <w:t xml:space="preserve">. Ethnic and Racial Studies, 40(10).</w:t>
+      </w:r>
+    </w:p>
+    <w:p>
+      <w:pPr>
+        <w:pStyle w:val="Compact"/>
+        <w:numPr>
+          <w:numId w:val="1019"/>
+          <w:ilvl w:val="0"/>
+        </w:numPr>
+      </w:pPr>
+      <w:hyperlink r:id="rId51">
+        <w:r>
+          <w:rPr>
+            <w:rStyle w:val="Hyperlink"/>
+          </w:rPr>
+          <w:t xml:space="preserve">#sayhername: a case study of intersectional social media activism</w:t>
+        </w:r>
+      </w:hyperlink>
+      <w:r>
+        <w:t xml:space="preserve">. Ethnic and Racial Studies, 40(10).</w:t>
+      </w:r>
+    </w:p>
+    <w:p>
+      <w:pPr>
+        <w:pStyle w:val="Compact"/>
+        <w:numPr>
+          <w:numId w:val="1019"/>
+          <w:ilvl w:val="0"/>
+        </w:numPr>
+      </w:pPr>
+      <w:hyperlink r:id="rId52">
+        <w:r>
+          <w:rPr>
+            <w:rStyle w:val="Hyperlink"/>
+          </w:rPr>
+          <w:t xml:space="preserve">Bots, Seeds and People: Web Archives as Infrastructure</w:t>
+        </w:r>
+      </w:hyperlink>
+      <w:r>
+        <w:t xml:space="preserve">. Proceedings of the 2017 ACM Conference on Computer Supported Cooperative Work and Social Computing, CSCW 17.</w:t>
+      </w:r>
+    </w:p>
+    <w:p>
+      <w:pPr>
+        <w:pStyle w:val="Compact"/>
+        <w:numPr>
+          <w:numId w:val="1019"/>
+          <w:ilvl w:val="0"/>
+        </w:numPr>
+      </w:pPr>
+      <w:hyperlink r:id="rId53">
+        <w:r>
+          <w:rPr>
+            <w:rStyle w:val="Hyperlink"/>
+          </w:rPr>
+          <w:t xml:space="preserve">Automating Transparency</w:t>
+        </w:r>
+      </w:hyperlink>
+      <w:r>
+        <w:t xml:space="preserve">. The Source. April, 2015.</w:t>
+      </w:r>
+    </w:p>
+    <w:p>
+      <w:pPr>
+        <w:pStyle w:val="Compact"/>
+        <w:numPr>
+          <w:numId w:val="1019"/>
+          <w:ilvl w:val="0"/>
+        </w:numPr>
+      </w:pPr>
+      <w:hyperlink r:id="rId54">
+        <w:r>
+          <w:rPr>
+            <w:rStyle w:val="Hyperlink"/>
+          </w:rPr>
+          <w:t xml:space="preserve">MJ no more: Using Concurrent Wikipedia Edit Spikes with Social Network Plausibility Checks for Breaking News Detection</w:t>
+        </w:r>
+      </w:hyperlink>
+      <w:r>
+        <w:t xml:space="preserve">. 2013.</w:t>
+      </w:r>
+    </w:p>
+    <w:p>
+      <w:pPr>
+        <w:pStyle w:val="Compact"/>
+        <w:numPr>
+          <w:numId w:val="1019"/>
+          <w:ilvl w:val="0"/>
+        </w:numPr>
+      </w:pPr>
+      <w:hyperlink r:id="rId55">
+        <w:r>
+          <w:rPr>
+            <w:rStyle w:val="Hyperlink"/>
+          </w:rPr>
+          <w:t xml:space="preserve">Linking Things on the Web: A Pragmatic Examination of Linked Data</w:t>
+        </w:r>
+      </w:hyperlink>
+      <w:r>
+        <w:t xml:space="preserve">, 2013.</w:t>
+      </w:r>
+    </w:p>
+    <w:p>
+      <w:pPr>
+        <w:pStyle w:val="Compact"/>
+        <w:numPr>
+          <w:numId w:val="1019"/>
+          <w:ilvl w:val="0"/>
+        </w:numPr>
+      </w:pPr>
+      <w:hyperlink r:id="rId56">
+        <w:r>
+          <w:rPr>
+            <w:rStyle w:val="Hyperlink"/>
+          </w:rPr>
+          <w:t xml:space="preserve">Key Choices in the Design of Simple Knowledge Organization System (SKOS)</w:t>
+        </w:r>
+      </w:hyperlink>
+      <w:r>
+        <w:t xml:space="preserve">, 2013.</w:t>
+      </w:r>
+    </w:p>
+    <w:p>
+      <w:pPr>
+        <w:pStyle w:val="Compact"/>
+        <w:numPr>
+          <w:numId w:val="1019"/>
+          <w:ilvl w:val="0"/>
+        </w:numPr>
+      </w:pPr>
+      <w:hyperlink r:id="rId57">
+        <w:r>
+          <w:rPr>
+            <w:rStyle w:val="Hyperlink"/>
+          </w:rPr>
+          <w:t xml:space="preserve">Library Linked Data Final Report</w:t>
+        </w:r>
+      </w:hyperlink>
+      <w:r>
+        <w:t xml:space="preserve">, W3C Incubator Group Report, October 2011.</w:t>
+      </w:r>
+    </w:p>
+    <w:p>
+      <w:pPr>
+        <w:pStyle w:val="Compact"/>
+        <w:numPr>
+          <w:numId w:val="1019"/>
+          <w:ilvl w:val="0"/>
+        </w:numPr>
+      </w:pPr>
+      <w:hyperlink r:id="rId58">
+        <w:r>
+          <w:rPr>
+            <w:rStyle w:val="Hyperlink"/>
+          </w:rPr>
+          <w:t xml:space="preserve">SKOS Simple Knowledge Organization System Primer</w:t>
+        </w:r>
+      </w:hyperlink>
+      <w:r>
+        <w:t xml:space="preserve">, W3C Working Group</w:t>
+      </w:r>
+      <w:r>
+        <w:t xml:space="preserve"> </w:t>
+      </w:r>
+      <w:r>
+        <w:t xml:space="preserve">Note, August 18th, 2008. http://www.w3.org/TR/skos-primer/</w:t>
+      </w:r>
+    </w:p>
+    <w:p>
+      <w:pPr>
+        <w:pStyle w:val="Compact"/>
+        <w:numPr>
+          <w:numId w:val="1019"/>
+          <w:ilvl w:val="0"/>
+        </w:numPr>
+      </w:pPr>
+      <w:hyperlink r:id="rId59">
+        <w:r>
+          <w:rPr>
+            <w:rStyle w:val="Hyperlink"/>
+          </w:rPr>
+          <w:t xml:space="preserve">LCSH, SKOS and Linked Data</w:t>
+        </w:r>
+      </w:hyperlink>
+      <w:r>
+        <w:t xml:space="preserve">, Proceedings of the International</w:t>
+      </w:r>
+      <w:r>
+        <w:t xml:space="preserve"> </w:t>
+      </w:r>
+      <w:r>
+        <w:t xml:space="preserve">Conference on DublinCore and Metadata Applications, 2008.</w:t>
+      </w:r>
+    </w:p>
+    <w:p>
+      <w:pPr>
+        <w:pStyle w:val="Compact"/>
+        <w:numPr>
+          <w:numId w:val="1019"/>
+          <w:ilvl w:val="0"/>
+        </w:numPr>
+      </w:pPr>
+      <w:hyperlink r:id="rId60">
+        <w:r>
+          <w:rPr>
+            <w:rStyle w:val="Hyperlink"/>
+          </w:rPr>
+          <w:t xml:space="preserve">Following Your Nose to the Web of Data</w:t>
+        </w:r>
+      </w:hyperlink>
+      <w:r>
+        <w:t xml:space="preserve">, Information Standards</w:t>
+      </w:r>
+      <w:r>
+        <w:t xml:space="preserve"> </w:t>
+      </w:r>
+      <w:r>
+        <w:t xml:space="preserve">Quarterly, 2008</w:t>
+      </w:r>
+    </w:p>
+    <w:p>
+      <w:pPr>
+        <w:pStyle w:val="Compact"/>
+        <w:numPr>
+          <w:numId w:val="1019"/>
+          <w:ilvl w:val="0"/>
+        </w:numPr>
+      </w:pPr>
+      <w:hyperlink r:id="rId61">
+        <w:r>
+          <w:rPr>
+            <w:rStyle w:val="Hyperlink"/>
+          </w:rPr>
+          <w:t xml:space="preserve">Building OAI-PMH Harvesters With Net::OAI::Harvester</w:t>
+        </w:r>
+      </w:hyperlink>
+      <w:r>
+        <w:t xml:space="preserve"> </w:t>
+      </w:r>
+      <w:r>
+        <w:t xml:space="preserve">Ariadne,</w:t>
+      </w:r>
+      <w:r>
+        <w:t xml:space="preserve"> </w:t>
+      </w:r>
+      <w:r>
+        <w:t xml:space="preserve">no. 38, Jan 2004.</w:t>
+      </w:r>
+    </w:p>
+    <w:p>
+      <w:pPr>
+        <w:pStyle w:val="Compact"/>
+        <w:numPr>
+          <w:numId w:val="1019"/>
+          <w:ilvl w:val="0"/>
+        </w:numPr>
+      </w:pPr>
+      <w:hyperlink r:id="rId62">
+        <w:r>
+          <w:rPr>
+            <w:rStyle w:val="Hyperlink"/>
+          </w:rPr>
+          <w:t xml:space="preserve">Cyril: Expanding the Horizons of MARC21</w:t>
+        </w:r>
+      </w:hyperlink>
+      <w:r>
+        <w:t xml:space="preserve">, Library Hi Tech, v.</w:t>
+      </w:r>
+      <w:r>
+        <w:t xml:space="preserve"> </w:t>
+      </w:r>
+      <w:r>
+        <w:t xml:space="preserve">22, no. 1, 2004.</w:t>
+      </w:r>
+    </w:p>
+    <w:p>
+      <w:pPr>
+        <w:pStyle w:val="Compact"/>
+        <w:numPr>
+          <w:numId w:val="1019"/>
+          <w:ilvl w:val="0"/>
+        </w:numPr>
+      </w:pPr>
+      <w:hyperlink r:id="rId63">
+        <w:r>
+          <w:rPr>
+            <w:rStyle w:val="Hyperlink"/>
+          </w:rPr>
+          <w:t xml:space="preserve">A Consortial Approach to Cooperative Cataloging and Authority</w:t>
+        </w:r>
+        <w:r>
+          <w:rPr>
+            <w:rStyle w:val="Hyperlink"/>
+          </w:rPr>
+          <w:t xml:space="preserve"> </w:t>
+        </w:r>
+        <w:r>
+          <w:rPr>
+            <w:rStyle w:val="Hyperlink"/>
+          </w:rPr>
+          <w:t xml:space="preserve">Control: The Virtual Library of Virginia Experience</w:t>
+        </w:r>
+      </w:hyperlink>
+      <w:r>
+        <w:t xml:space="preserve">, Resource</w:t>
+      </w:r>
+      <w:r>
+        <w:t xml:space="preserve"> </w:t>
+      </w:r>
+      <w:r>
+        <w:t xml:space="preserve">Sharing and Information Networks, v. 16, no. 1, 2003, p. 33-53.</w:t>
+      </w:r>
+    </w:p>
+    <w:p>
+      <w:pPr>
+        <w:pStyle w:val="Compact"/>
+        <w:numPr>
+          <w:numId w:val="1019"/>
+          <w:ilvl w:val="0"/>
+        </w:numPr>
+      </w:pPr>
+      <w:hyperlink r:id="rId64">
+        <w:r>
+          <w:rPr>
+            <w:rStyle w:val="Hyperlink"/>
+          </w:rPr>
+          <w:t xml:space="preserve">Paying Homage to Perl (PHP)</w:t>
+        </w:r>
+      </w:hyperlink>
+      <w:r>
+        <w:t xml:space="preserve">, The Perl Review, January, 2003.</w:t>
+      </w:r>
+    </w:p>
+    <w:p>
+      <w:pPr>
+        <w:pStyle w:val="Compact"/>
+        <w:numPr>
+          <w:numId w:val="1019"/>
+          <w:ilvl w:val="0"/>
+        </w:numPr>
+      </w:pPr>
+      <w:r>
+        <w:t xml:space="preserve">MARC it your way: MARC.pm, Information Technology and</w:t>
+      </w:r>
+      <w:r>
+        <w:t xml:space="preserve"> </w:t>
+      </w:r>
+      <w:r>
+        <w:t xml:space="preserve">Libraries, March, 2002.</w:t>
+      </w:r>
+    </w:p>
+    <w:p>
+      <w:pPr>
+        <w:pStyle w:val="Compact"/>
+        <w:numPr>
+          <w:numId w:val="1019"/>
+          <w:ilvl w:val="0"/>
+        </w:numPr>
+      </w:pPr>
+      <w:hyperlink r:id="rId65">
+        <w:r>
+          <w:rPr>
+            <w:rStyle w:val="Hyperlink"/>
+          </w:rPr>
+          <w:t xml:space="preserve">Comprehensive Access to Periodicals: A Database Solution</w:t>
+        </w:r>
+      </w:hyperlink>
+      <w:r>
+        <w:t xml:space="preserve">,</w:t>
+      </w:r>
+      <w:r>
+        <w:t xml:space="preserve"> </w:t>
+      </w:r>
+      <w:r>
+        <w:t xml:space="preserve">Library Collections Acquisitions and Technical Services, v.</w:t>
+      </w:r>
+      <w:r>
+        <w:t xml:space="preserve"> </w:t>
+      </w:r>
+      <w:r>
+        <w:t xml:space="preserve">24, no. 2, 2000, p. 33-44.</w:t>
+      </w:r>
+    </w:p>
+    <w:p>
+      <w:pPr>
+        <w:pStyle w:val="Compact"/>
+        <w:numPr>
+          <w:numId w:val="1019"/>
+          <w:ilvl w:val="0"/>
+        </w:numPr>
+      </w:pPr>
+      <w:hyperlink r:id="rId66">
+        <w:r>
+          <w:rPr>
+            <w:rStyle w:val="Hyperlink"/>
+          </w:rPr>
+          <w:t xml:space="preserve">Chaos–Show Me the Metadata</w:t>
+        </w:r>
+      </w:hyperlink>
+      <w:r>
+        <w:t xml:space="preserve">, Against the Grain, v.11, no.1, 1998.</w:t>
+      </w:r>
+    </w:p>
+    <w:p>
+      <w:pPr>
+        <w:pStyle w:val="Compact"/>
+        <w:numPr>
+          <w:numId w:val="1019"/>
+          <w:ilvl w:val="0"/>
+        </w:numPr>
+      </w:pPr>
+      <w:hyperlink r:id="rId67">
+        <w:r>
+          <w:rPr>
+            <w:rStyle w:val="Hyperlink"/>
+          </w:rPr>
+          <w:t xml:space="preserve">Gateways to Social Work/Welfare on the Net</w:t>
+        </w:r>
+      </w:hyperlink>
+      <w:r>
+        <w:t xml:space="preserve">, C&amp;RL News, v.59,</w:t>
+      </w:r>
+      <w:r>
+        <w:t xml:space="preserve"> </w:t>
+      </w:r>
+      <w:r>
+        <w:t xml:space="preserve">no. 3, 1998, p.163-167.</w:t>
       </w:r>
     </w:p>
     <w:p>
       <w:pPr>
         <w:pStyle w:val="Heading2"/>
       </w:pPr>
-      <w:bookmarkStart w:id="44" w:name="selected-publications"/>
-      <w:r>
-        <w:t xml:space="preserve">Selected Publications</w:t>
-      </w:r>
-      <w:bookmarkEnd w:id="44"/>
-    </w:p>
-    <w:p>
-      <w:pPr>
-        <w:pStyle w:val="Compact"/>
-        <w:numPr>
-          <w:numId w:val="1019"/>
-          <w:ilvl w:val="0"/>
-        </w:numPr>
-      </w:pPr>
-      <w:hyperlink r:id="rId45">
-        <w:r>
-          <w:rPr>
-            <w:rStyle w:val="Hyperlink"/>
-          </w:rPr>
-          <w:t xml:space="preserve">Legibility Machines: Archival Appraisal and the Genealogies of Use</w:t>
-        </w:r>
-      </w:hyperlink>
-      <w:r>
-        <w:t xml:space="preserve">. PhD</w:t>
-      </w:r>
-      <w:r>
-        <w:t xml:space="preserve"> </w:t>
-      </w:r>
-      <w:r>
-        <w:t xml:space="preserve">Dissertation. University of Maryland. December, 2020.</w:t>
-      </w:r>
-    </w:p>
-    <w:p>
-      <w:pPr>
-        <w:pStyle w:val="Compact"/>
-        <w:numPr>
-          <w:numId w:val="1019"/>
-          <w:ilvl w:val="0"/>
-        </w:numPr>
-      </w:pPr>
-      <w:hyperlink r:id="rId46">
-        <w:r>
-          <w:rPr>
-            <w:rStyle w:val="Hyperlink"/>
-          </w:rPr>
-          <w:t xml:space="preserve">Appraisal Talk in Web Archives</w:t>
-        </w:r>
-      </w:hyperlink>
-      <w:r>
-        <w:t xml:space="preserve">. Archivaria. May, 2020.</w:t>
-      </w:r>
-    </w:p>
-    <w:p>
-      <w:pPr>
-        <w:pStyle w:val="Compact"/>
-        <w:numPr>
-          <w:numId w:val="1019"/>
-          <w:ilvl w:val="0"/>
-        </w:numPr>
-      </w:pPr>
-      <w:hyperlink r:id="rId47">
-        <w:r>
-          <w:rPr>
-            <w:rStyle w:val="Hyperlink"/>
-          </w:rPr>
-          <w:t xml:space="preserve">Archival Circulation on the Web: The Vine-Tweets Dataset</w:t>
-        </w:r>
-      </w:hyperlink>
-      <w:r>
-        <w:t xml:space="preserve">. Cultural</w:t>
-      </w:r>
-      <w:r>
-        <w:t xml:space="preserve"> </w:t>
-      </w:r>
-      <w:r>
-        <w:t xml:space="preserve">Analytics. June, 2019.</w:t>
-      </w:r>
-    </w:p>
-    <w:p>
-      <w:pPr>
-        <w:pStyle w:val="Compact"/>
-        <w:numPr>
-          <w:numId w:val="1019"/>
-          <w:ilvl w:val="0"/>
-        </w:numPr>
-      </w:pPr>
-      <w:hyperlink r:id="rId48">
-        <w:r>
-          <w:rPr>
-            <w:rStyle w:val="Hyperlink"/>
-          </w:rPr>
-          <w:t xml:space="preserve">Algorithms and Agenda-Setting in Wikileaks’ #PodestaEmails Release</w:t>
-        </w:r>
-      </w:hyperlink>
-      <w:r>
-        <w:t xml:space="preserve">. Information, Communication &amp; Society. 2019</w:t>
-      </w:r>
-    </w:p>
-    <w:p>
-      <w:pPr>
-        <w:pStyle w:val="Compact"/>
-        <w:numPr>
-          <w:numId w:val="1019"/>
-          <w:ilvl w:val="0"/>
-        </w:numPr>
-      </w:pPr>
-      <w:hyperlink r:id="rId49">
-        <w:r>
-          <w:rPr>
-            <w:rStyle w:val="Hyperlink"/>
-          </w:rPr>
-          <w:t xml:space="preserve">Appraisal Practices in Web Archives</w:t>
-        </w:r>
-      </w:hyperlink>
-      <w:r>
-        <w:t xml:space="preserve">. SocArXiv Papers, 2018.</w:t>
-      </w:r>
-    </w:p>
-    <w:p>
-      <w:pPr>
-        <w:pStyle w:val="Compact"/>
-        <w:numPr>
-          <w:numId w:val="1019"/>
-          <w:ilvl w:val="0"/>
-        </w:numPr>
-      </w:pPr>
-      <w:hyperlink r:id="rId50">
-        <w:r>
-          <w:rPr>
-            <w:rStyle w:val="Hyperlink"/>
-          </w:rPr>
-          <w:t xml:space="preserve">Twitter and Tear Gas: Book Review</w:t>
-        </w:r>
-      </w:hyperlink>
-      <w:r>
-        <w:t xml:space="preserve">. Internet Histories, 2017.</w:t>
-      </w:r>
-    </w:p>
-    <w:p>
-      <w:pPr>
-        <w:pStyle w:val="Compact"/>
-        <w:numPr>
-          <w:numId w:val="1019"/>
-          <w:ilvl w:val="0"/>
-        </w:numPr>
-      </w:pPr>
-      <w:hyperlink r:id="rId51">
-        <w:r>
-          <w:rPr>
-            <w:rStyle w:val="Hyperlink"/>
-          </w:rPr>
-          <w:t xml:space="preserve">Ferguson and the death of Michael Brown on Twitter: #BlackLivesMatter, #TCOT, and the evolution of collective identities</w:t>
-        </w:r>
-      </w:hyperlink>
-      <w:r>
-        <w:t xml:space="preserve">. Ethnic and Racial Studies, 40(10).</w:t>
-      </w:r>
-    </w:p>
-    <w:p>
-      <w:pPr>
-        <w:pStyle w:val="Compact"/>
-        <w:numPr>
-          <w:numId w:val="1019"/>
-          <w:ilvl w:val="0"/>
-        </w:numPr>
-      </w:pPr>
-      <w:hyperlink r:id="rId52">
-        <w:r>
-          <w:rPr>
-            <w:rStyle w:val="Hyperlink"/>
-          </w:rPr>
-          <w:t xml:space="preserve">#sayhername: a case study of intersectional social media activism</w:t>
-        </w:r>
-      </w:hyperlink>
-      <w:r>
-        <w:t xml:space="preserve">. Ethnic and Racial Studies, 40(10).</w:t>
-      </w:r>
-    </w:p>
-    <w:p>
-      <w:pPr>
-        <w:pStyle w:val="Compact"/>
-        <w:numPr>
-          <w:numId w:val="1019"/>
-          <w:ilvl w:val="0"/>
-        </w:numPr>
-      </w:pPr>
-      <w:hyperlink r:id="rId53">
-        <w:r>
-          <w:rPr>
-            <w:rStyle w:val="Hyperlink"/>
-          </w:rPr>
-          <w:t xml:space="preserve">Bots, Seeds and People: Web Archives as Infrastructure</w:t>
-        </w:r>
-      </w:hyperlink>
-      <w:r>
-        <w:t xml:space="preserve">. Proceedings of the 2017 ACM Conference on Computer Supported Cooperative Work and Social Computing, CSCW 17.</w:t>
-      </w:r>
-    </w:p>
-    <w:p>
-      <w:pPr>
-        <w:pStyle w:val="Compact"/>
-        <w:numPr>
-          <w:numId w:val="1019"/>
-          <w:ilvl w:val="0"/>
-        </w:numPr>
-      </w:pPr>
-      <w:hyperlink r:id="rId54">
-        <w:r>
-          <w:rPr>
-            <w:rStyle w:val="Hyperlink"/>
-          </w:rPr>
-          <w:t xml:space="preserve">Automating Transparency</w:t>
-        </w:r>
-      </w:hyperlink>
-      <w:r>
-        <w:t xml:space="preserve">. The Source. April, 2015.</w:t>
-      </w:r>
-    </w:p>
-    <w:p>
-      <w:pPr>
-        <w:pStyle w:val="Compact"/>
-        <w:numPr>
-          <w:numId w:val="1019"/>
-          <w:ilvl w:val="0"/>
-        </w:numPr>
-      </w:pPr>
-      <w:hyperlink r:id="rId55">
-        <w:r>
-          <w:rPr>
-            <w:rStyle w:val="Hyperlink"/>
-          </w:rPr>
-          <w:t xml:space="preserve">MJ no more: Using Concurrent Wikipedia Edit Spikes with Social Network Plausibility Checks for Breaking News Detection</w:t>
-        </w:r>
-      </w:hyperlink>
-      <w:r>
-        <w:t xml:space="preserve">. 2013.</w:t>
-      </w:r>
-    </w:p>
-    <w:p>
-      <w:pPr>
-        <w:pStyle w:val="Compact"/>
-        <w:numPr>
-          <w:numId w:val="1019"/>
-          <w:ilvl w:val="0"/>
-        </w:numPr>
-      </w:pPr>
-      <w:hyperlink r:id="rId56">
-        <w:r>
-          <w:rPr>
-            <w:rStyle w:val="Hyperlink"/>
-          </w:rPr>
-          <w:t xml:space="preserve">Linking Things on the Web: A Pragmatic Examination of Linked Data</w:t>
-        </w:r>
-      </w:hyperlink>
-      <w:r>
-        <w:t xml:space="preserve">, 2013.</w:t>
-      </w:r>
-    </w:p>
-    <w:p>
-      <w:pPr>
-        <w:pStyle w:val="Compact"/>
-        <w:numPr>
-          <w:numId w:val="1019"/>
-          <w:ilvl w:val="0"/>
-        </w:numPr>
-      </w:pPr>
-      <w:hyperlink r:id="rId57">
-        <w:r>
-          <w:rPr>
-            <w:rStyle w:val="Hyperlink"/>
-          </w:rPr>
-          <w:t xml:space="preserve">Key Choices in the Design of Simple Knowledge Organization System (SKOS)</w:t>
-        </w:r>
-      </w:hyperlink>
-      <w:r>
-        <w:t xml:space="preserve">, 2013.</w:t>
-      </w:r>
-    </w:p>
-    <w:p>
-      <w:pPr>
-        <w:pStyle w:val="Compact"/>
-        <w:numPr>
-          <w:numId w:val="1019"/>
-          <w:ilvl w:val="0"/>
-        </w:numPr>
-      </w:pPr>
-      <w:hyperlink r:id="rId58">
-        <w:r>
-          <w:rPr>
-            <w:rStyle w:val="Hyperlink"/>
-          </w:rPr>
-          <w:t xml:space="preserve">Library Linked Data Final Report</w:t>
-        </w:r>
-      </w:hyperlink>
-      <w:r>
-        <w:t xml:space="preserve">, W3C Incubator Group Report, October 2011.</w:t>
-      </w:r>
-    </w:p>
-    <w:p>
-      <w:pPr>
-        <w:pStyle w:val="Compact"/>
-        <w:numPr>
-          <w:numId w:val="1019"/>
-          <w:ilvl w:val="0"/>
-        </w:numPr>
-      </w:pPr>
-      <w:hyperlink r:id="rId59">
-        <w:r>
-          <w:rPr>
-            <w:rStyle w:val="Hyperlink"/>
-          </w:rPr>
-          <w:t xml:space="preserve">SKOS Simple Knowledge Organization System Primer</w:t>
-        </w:r>
-      </w:hyperlink>
-      <w:r>
-        <w:t xml:space="preserve">, W3C Working Group</w:t>
-      </w:r>
-      <w:r>
-        <w:t xml:space="preserve"> </w:t>
-      </w:r>
-      <w:r>
-        <w:t xml:space="preserve">Note, August 18th, 2008. http://www.w3.org/TR/skos-primer/</w:t>
-      </w:r>
-    </w:p>
-    <w:p>
-      <w:pPr>
-        <w:pStyle w:val="Compact"/>
-        <w:numPr>
-          <w:numId w:val="1019"/>
-          <w:ilvl w:val="0"/>
-        </w:numPr>
-      </w:pPr>
-      <w:hyperlink r:id="rId60">
-        <w:r>
-          <w:rPr>
-            <w:rStyle w:val="Hyperlink"/>
-          </w:rPr>
-          <w:t xml:space="preserve">LCSH, SKOS and Linked Data</w:t>
-        </w:r>
-      </w:hyperlink>
-      <w:r>
-        <w:t xml:space="preserve">, Proceedings of the International</w:t>
-      </w:r>
-      <w:r>
-        <w:t xml:space="preserve"> </w:t>
-      </w:r>
-      <w:r>
-        <w:t xml:space="preserve">Conference on DublinCore and Metadata Applications, 2008.</w:t>
-      </w:r>
-    </w:p>
-    <w:p>
-      <w:pPr>
-        <w:pStyle w:val="Compact"/>
-        <w:numPr>
-          <w:numId w:val="1019"/>
-          <w:ilvl w:val="0"/>
-        </w:numPr>
-      </w:pPr>
-      <w:hyperlink r:id="rId61">
-        <w:r>
-          <w:rPr>
-            <w:rStyle w:val="Hyperlink"/>
-          </w:rPr>
-          <w:t xml:space="preserve">Following Your Nose to the Web of Data</w:t>
-        </w:r>
-      </w:hyperlink>
-      <w:r>
-        <w:t xml:space="preserve">, Information Standards</w:t>
-      </w:r>
-      <w:r>
-        <w:t xml:space="preserve"> </w:t>
-      </w:r>
-      <w:r>
-        <w:t xml:space="preserve">Quarterly, 2008</w:t>
-      </w:r>
-    </w:p>
-    <w:p>
-      <w:pPr>
-        <w:pStyle w:val="Compact"/>
-        <w:numPr>
-          <w:numId w:val="1019"/>
-          <w:ilvl w:val="0"/>
-        </w:numPr>
-      </w:pPr>
-      <w:hyperlink r:id="rId62">
-        <w:r>
-          <w:rPr>
-            <w:rStyle w:val="Hyperlink"/>
-          </w:rPr>
-          <w:t xml:space="preserve">Building OAI-PMH Harvesters With Net::OAI::Harvester</w:t>
-        </w:r>
-      </w:hyperlink>
-      <w:r>
-        <w:t xml:space="preserve"> </w:t>
-      </w:r>
-      <w:r>
-        <w:t xml:space="preserve">Ariadne,</w:t>
-      </w:r>
-      <w:r>
-        <w:t xml:space="preserve"> </w:t>
-      </w:r>
-      <w:r>
-        <w:t xml:space="preserve">no. 38, Jan 2004.</w:t>
-      </w:r>
-    </w:p>
-    <w:p>
-      <w:pPr>
-        <w:pStyle w:val="Compact"/>
-        <w:numPr>
-          <w:numId w:val="1019"/>
-          <w:ilvl w:val="0"/>
-        </w:numPr>
-      </w:pPr>
-      <w:r>
-        <w:t xml:space="preserve">Cyril: Expanding the Horizons of MARC21, Library Hi Tech, v.</w:t>
-      </w:r>
-      <w:r>
-        <w:t xml:space="preserve"> </w:t>
-      </w:r>
-      <w:r>
-        <w:t xml:space="preserve">22, no. 1, 2004.</w:t>
-      </w:r>
-    </w:p>
-    <w:p>
-      <w:pPr>
-        <w:pStyle w:val="Compact"/>
-        <w:numPr>
-          <w:numId w:val="1019"/>
-          <w:ilvl w:val="0"/>
-        </w:numPr>
-      </w:pPr>
-      <w:r>
-        <w:t xml:space="preserve">A Consortial Approach to Cooperative Cataloging and Authority</w:t>
-      </w:r>
-      <w:r>
-        <w:t xml:space="preserve"> </w:t>
-      </w:r>
-      <w:r>
-        <w:t xml:space="preserve">Control: The Virtual Library of Virginia Experience, Resource</w:t>
-      </w:r>
-      <w:r>
-        <w:t xml:space="preserve"> </w:t>
-      </w:r>
-      <w:r>
-        <w:t xml:space="preserve">Sharing and Information Networks, v. 16, no. 1, 2003, p. 33-53.</w:t>
-      </w:r>
-    </w:p>
-    <w:p>
-      <w:pPr>
-        <w:pStyle w:val="Compact"/>
-        <w:numPr>
-          <w:numId w:val="1019"/>
-          <w:ilvl w:val="0"/>
-        </w:numPr>
-      </w:pPr>
-      <w:hyperlink r:id="rId63">
-        <w:r>
-          <w:rPr>
-            <w:rStyle w:val="Hyperlink"/>
-          </w:rPr>
-          <w:t xml:space="preserve">Paying Homage to Perl (PHP)</w:t>
-        </w:r>
-      </w:hyperlink>
-      <w:r>
-        <w:t xml:space="preserve">, The Perl Review, January, 2003.</w:t>
-      </w:r>
-    </w:p>
-    <w:p>
-      <w:pPr>
-        <w:pStyle w:val="Compact"/>
-        <w:numPr>
-          <w:numId w:val="1019"/>
-          <w:ilvl w:val="0"/>
-        </w:numPr>
-      </w:pPr>
-      <w:r>
-        <w:t xml:space="preserve">MARC it your way: MARC.pm, Information Technology and</w:t>
-      </w:r>
-      <w:r>
-        <w:t xml:space="preserve"> </w:t>
-      </w:r>
-      <w:r>
-        <w:t xml:space="preserve">Libraries, March, 2002.</w:t>
-      </w:r>
-    </w:p>
-    <w:p>
-      <w:pPr>
-        <w:pStyle w:val="Compact"/>
-        <w:numPr>
-          <w:numId w:val="1019"/>
-          <w:ilvl w:val="0"/>
-        </w:numPr>
-      </w:pPr>
-      <w:r>
-        <w:t xml:space="preserve">Comprehensive Access to Periodicals: A Database Solution,</w:t>
-      </w:r>
-      <w:r>
-        <w:t xml:space="preserve"> </w:t>
-      </w:r>
-      <w:r>
-        <w:t xml:space="preserve">Library Collections Acquisitions and Technical Services, v.</w:t>
-      </w:r>
-      <w:r>
-        <w:t xml:space="preserve"> </w:t>
-      </w:r>
-      <w:r>
-        <w:t xml:space="preserve">24, no. 2, 2000, p. 33-44.</w:t>
-      </w:r>
-    </w:p>
-    <w:p>
-      <w:pPr>
-        <w:pStyle w:val="Compact"/>
-        <w:numPr>
-          <w:numId w:val="1019"/>
-          <w:ilvl w:val="0"/>
-        </w:numPr>
-      </w:pPr>
-      <w:r>
-        <w:t xml:space="preserve">Show Me the Metadata, Against the Grain, v.11, no.1, 1998.</w:t>
-      </w:r>
-    </w:p>
-    <w:p>
-      <w:pPr>
-        <w:pStyle w:val="Compact"/>
-        <w:numPr>
-          <w:numId w:val="1019"/>
-          <w:ilvl w:val="0"/>
-        </w:numPr>
-      </w:pPr>
-      <w:r>
-        <w:t xml:space="preserve">Gateways to Social Work/Welfare on the Net, C&amp;RL News, v.59,</w:t>
-      </w:r>
-      <w:r>
-        <w:t xml:space="preserve"> </w:t>
-      </w:r>
-      <w:r>
-        <w:t xml:space="preserve">no. 3, 1998, p.163-167.</w:t>
+      <w:bookmarkStart w:id="68" w:name="education"/>
+      <w:r>
+        <w:t xml:space="preserve">Education</w:t>
+      </w:r>
+      <w:bookmarkEnd w:id="68"/>
+    </w:p>
+    <w:p>
+      <w:pPr>
+        <w:pStyle w:val="Compact"/>
+        <w:numPr>
+          <w:numId w:val="1020"/>
+          <w:ilvl w:val="0"/>
+        </w:numPr>
+      </w:pPr>
+      <w:r>
+        <w:t xml:space="preserve">PhD, College of Information Studies, University of Maryland, 2015-2020.</w:t>
+      </w:r>
+    </w:p>
+    <w:p>
+      <w:pPr>
+        <w:pStyle w:val="Compact"/>
+        <w:numPr>
+          <w:numId w:val="1020"/>
+          <w:ilvl w:val="0"/>
+        </w:numPr>
+      </w:pPr>
+      <w:r>
+        <w:t xml:space="preserve">MLS, School of Communications, Information and Library Science, Rutgers University, 1995-1996.</w:t>
+      </w:r>
+    </w:p>
+    <w:p>
+      <w:pPr>
+        <w:pStyle w:val="Compact"/>
+        <w:numPr>
+          <w:numId w:val="1020"/>
+          <w:ilvl w:val="0"/>
+        </w:numPr>
+      </w:pPr>
+      <w:r>
+        <w:t xml:space="preserve">BA English and American Literature, Rutgers University, 1987-1991.</w:t>
       </w:r>
     </w:p>
     <w:p>
       <w:pPr>
         <w:pStyle w:val="Heading2"/>
       </w:pPr>
-      <w:bookmarkStart w:id="64" w:name="education"/>
-      <w:r>
-        <w:t xml:space="preserve">Education</w:t>
-      </w:r>
-      <w:bookmarkEnd w:id="64"/>
-    </w:p>
-    <w:p>
-      <w:pPr>
-        <w:pStyle w:val="Compact"/>
-        <w:numPr>
-          <w:numId w:val="1020"/>
-          <w:ilvl w:val="0"/>
-        </w:numPr>
-      </w:pPr>
-      <w:r>
-        <w:t xml:space="preserve">PhD, College of Information Studies, University of Maryland, 2015-2020.</w:t>
-      </w:r>
-    </w:p>
-    <w:p>
-      <w:pPr>
-        <w:pStyle w:val="Compact"/>
-        <w:numPr>
-          <w:numId w:val="1020"/>
-          <w:ilvl w:val="0"/>
-        </w:numPr>
-      </w:pPr>
-      <w:r>
-        <w:t xml:space="preserve">MLS, School of Communications, Information and Library Science, Rutgers University, 1995-1996.</w:t>
-      </w:r>
-    </w:p>
-    <w:p>
-      <w:pPr>
-        <w:pStyle w:val="Compact"/>
-        <w:numPr>
-          <w:numId w:val="1020"/>
-          <w:ilvl w:val="0"/>
-        </w:numPr>
-      </w:pPr>
-      <w:r>
-        <w:t xml:space="preserve">BA English and American Literature, Rutgers University, 1987-1991.</w:t>
-      </w:r>
-    </w:p>
-    <w:p>
-      <w:pPr>
-        <w:pStyle w:val="Heading2"/>
-      </w:pPr>
-      <w:bookmarkStart w:id="65" w:name="awards"/>
+      <w:bookmarkStart w:id="69" w:name="awards"/>
       <w:r>
         <w:t xml:space="preserve">Awards</w:t>
       </w:r>
-      <w:bookmarkEnd w:id="65"/>
+      <w:bookmarkEnd w:id="69"/>
     </w:p>
     <w:p>
       <w:pPr>
@@ -2493,7 +2487,7 @@
       <w:r>
         <w:t xml:space="preserve"> </w:t>
       </w:r>
-      <w:hyperlink r:id="rId66">
+      <w:hyperlink r:id="rId70">
         <w:r>
           <w:rPr>
             <w:rStyle w:val="Hyperlink"/>
@@ -2519,7 +2513,7 @@
       <w:r>
         <w:t xml:space="preserve"> </w:t>
       </w:r>
-      <w:hyperlink r:id="rId67">
+      <w:hyperlink r:id="rId71">
         <w:r>
           <w:rPr>
             <w:rStyle w:val="Hyperlink"/>
@@ -2557,7 +2551,7 @@
       <w:r>
         <w:t xml:space="preserve"> </w:t>
       </w:r>
-      <w:hyperlink r:id="rId68">
+      <w:hyperlink r:id="rId72">
         <w:r>
           <w:rPr>
             <w:rStyle w:val="Hyperlink"/>

</xml_diff>

<commit_message>
a new blog post and updates for older ones
</commit_message>
<xml_diff>
--- a/ehs/ehs.docx
+++ b/ehs/ehs.docx
@@ -1846,8 +1846,16 @@
           <w:ilvl w:val="0"/>
         </w:numPr>
       </w:pPr>
-      <w:r>
-        <w:t xml:space="preserve">[Demagoguery, Democracy, and Digitality]. In Teaching Demagoguery and Democracy: Rhetorical Pedagogy in Polarized Times. November, 2021.</w:t>
+      <w:hyperlink r:id="rId44">
+        <w:r>
+          <w:rPr>
+            <w:rStyle w:val="Hyperlink"/>
+          </w:rPr>
+          <w:t xml:space="preserve">Demagoguery, Democracy, and Digitality</w:t>
+        </w:r>
+      </w:hyperlink>
+      <w:r>
+        <w:t xml:space="preserve">. In Teaching Demagoguery and Democracy: Rhetorical Pedagogy in Polarized Times. November, 2021.</w:t>
       </w:r>
     </w:p>
     <w:p>
@@ -1858,7 +1866,7 @@
           <w:ilvl w:val="0"/>
         </w:numPr>
       </w:pPr>
-      <w:hyperlink r:id="rId44">
+      <w:hyperlink r:id="rId45">
         <w:r>
           <w:rPr>
             <w:rStyle w:val="Hyperlink"/>
@@ -1890,7 +1898,7 @@
           <w:ilvl w:val="0"/>
         </w:numPr>
       </w:pPr>
-      <w:hyperlink r:id="rId45">
+      <w:hyperlink r:id="rId46">
         <w:r>
           <w:rPr>
             <w:rStyle w:val="Hyperlink"/>
@@ -1916,7 +1924,7 @@
           <w:ilvl w:val="0"/>
         </w:numPr>
       </w:pPr>
-      <w:hyperlink r:id="rId46">
+      <w:hyperlink r:id="rId47">
         <w:r>
           <w:rPr>
             <w:rStyle w:val="Hyperlink"/>
@@ -1936,7 +1944,7 @@
           <w:ilvl w:val="0"/>
         </w:numPr>
       </w:pPr>
-      <w:hyperlink r:id="rId47">
+      <w:hyperlink r:id="rId48">
         <w:r>
           <w:rPr>
             <w:rStyle w:val="Hyperlink"/>
@@ -1962,7 +1970,7 @@
           <w:ilvl w:val="0"/>
         </w:numPr>
       </w:pPr>
-      <w:hyperlink r:id="rId48">
+      <w:hyperlink r:id="rId49">
         <w:r>
           <w:rPr>
             <w:rStyle w:val="Hyperlink"/>
@@ -1982,7 +1990,7 @@
           <w:ilvl w:val="0"/>
         </w:numPr>
       </w:pPr>
-      <w:hyperlink r:id="rId49">
+      <w:hyperlink r:id="rId50">
         <w:r>
           <w:rPr>
             <w:rStyle w:val="Hyperlink"/>
@@ -2002,7 +2010,7 @@
           <w:ilvl w:val="0"/>
         </w:numPr>
       </w:pPr>
-      <w:hyperlink r:id="rId50">
+      <w:hyperlink r:id="rId51">
         <w:r>
           <w:rPr>
             <w:rStyle w:val="Hyperlink"/>
@@ -2022,7 +2030,7 @@
           <w:ilvl w:val="0"/>
         </w:numPr>
       </w:pPr>
-      <w:hyperlink r:id="rId51">
+      <w:hyperlink r:id="rId52">
         <w:r>
           <w:rPr>
             <w:rStyle w:val="Hyperlink"/>
@@ -2042,7 +2050,7 @@
           <w:ilvl w:val="0"/>
         </w:numPr>
       </w:pPr>
-      <w:hyperlink r:id="rId52">
+      <w:hyperlink r:id="rId53">
         <w:r>
           <w:rPr>
             <w:rStyle w:val="Hyperlink"/>
@@ -2062,7 +2070,7 @@
           <w:ilvl w:val="0"/>
         </w:numPr>
       </w:pPr>
-      <w:hyperlink r:id="rId53">
+      <w:hyperlink r:id="rId54">
         <w:r>
           <w:rPr>
             <w:rStyle w:val="Hyperlink"/>
@@ -2082,7 +2090,7 @@
           <w:ilvl w:val="0"/>
         </w:numPr>
       </w:pPr>
-      <w:hyperlink r:id="rId54">
+      <w:hyperlink r:id="rId55">
         <w:r>
           <w:rPr>
             <w:rStyle w:val="Hyperlink"/>
@@ -2102,7 +2110,7 @@
           <w:ilvl w:val="0"/>
         </w:numPr>
       </w:pPr>
-      <w:hyperlink r:id="rId55">
+      <w:hyperlink r:id="rId56">
         <w:r>
           <w:rPr>
             <w:rStyle w:val="Hyperlink"/>
@@ -2122,7 +2130,7 @@
           <w:ilvl w:val="0"/>
         </w:numPr>
       </w:pPr>
-      <w:hyperlink r:id="rId56">
+      <w:hyperlink r:id="rId57">
         <w:r>
           <w:rPr>
             <w:rStyle w:val="Hyperlink"/>
@@ -2142,7 +2150,7 @@
           <w:ilvl w:val="0"/>
         </w:numPr>
       </w:pPr>
-      <w:hyperlink r:id="rId57">
+      <w:hyperlink r:id="rId58">
         <w:r>
           <w:rPr>
             <w:rStyle w:val="Hyperlink"/>
@@ -2162,7 +2170,7 @@
           <w:ilvl w:val="0"/>
         </w:numPr>
       </w:pPr>
-      <w:hyperlink r:id="rId58">
+      <w:hyperlink r:id="rId59">
         <w:r>
           <w:rPr>
             <w:rStyle w:val="Hyperlink"/>
@@ -2182,7 +2190,7 @@
           <w:ilvl w:val="0"/>
         </w:numPr>
       </w:pPr>
-      <w:hyperlink r:id="rId59">
+      <w:hyperlink r:id="rId60">
         <w:r>
           <w:rPr>
             <w:rStyle w:val="Hyperlink"/>
@@ -2208,7 +2216,7 @@
           <w:ilvl w:val="0"/>
         </w:numPr>
       </w:pPr>
-      <w:hyperlink r:id="rId60">
+      <w:hyperlink r:id="rId61">
         <w:r>
           <w:rPr>
             <w:rStyle w:val="Hyperlink"/>
@@ -2234,7 +2242,7 @@
           <w:ilvl w:val="0"/>
         </w:numPr>
       </w:pPr>
-      <w:hyperlink r:id="rId61">
+      <w:hyperlink r:id="rId62">
         <w:r>
           <w:rPr>
             <w:rStyle w:val="Hyperlink"/>
@@ -2260,7 +2268,7 @@
           <w:ilvl w:val="0"/>
         </w:numPr>
       </w:pPr>
-      <w:hyperlink r:id="rId62">
+      <w:hyperlink r:id="rId63">
         <w:r>
           <w:rPr>
             <w:rStyle w:val="Hyperlink"/>
@@ -2289,7 +2297,7 @@
           <w:ilvl w:val="0"/>
         </w:numPr>
       </w:pPr>
-      <w:hyperlink r:id="rId63">
+      <w:hyperlink r:id="rId64">
         <w:r>
           <w:rPr>
             <w:rStyle w:val="Hyperlink"/>
@@ -2315,7 +2323,7 @@
           <w:ilvl w:val="0"/>
         </w:numPr>
       </w:pPr>
-      <w:hyperlink r:id="rId64">
+      <w:hyperlink r:id="rId65">
         <w:r>
           <w:rPr>
             <w:rStyle w:val="Hyperlink"/>
@@ -2353,7 +2361,7 @@
           <w:ilvl w:val="0"/>
         </w:numPr>
       </w:pPr>
-      <w:hyperlink r:id="rId65">
+      <w:hyperlink r:id="rId66">
         <w:r>
           <w:rPr>
             <w:rStyle w:val="Hyperlink"/>
@@ -2391,7 +2399,7 @@
           <w:ilvl w:val="0"/>
         </w:numPr>
       </w:pPr>
-      <w:hyperlink r:id="rId66">
+      <w:hyperlink r:id="rId67">
         <w:r>
           <w:rPr>
             <w:rStyle w:val="Hyperlink"/>
@@ -2423,7 +2431,7 @@
           <w:ilvl w:val="0"/>
         </w:numPr>
       </w:pPr>
-      <w:hyperlink r:id="rId67">
+      <w:hyperlink r:id="rId68">
         <w:r>
           <w:rPr>
             <w:rStyle w:val="Hyperlink"/>
@@ -2443,7 +2451,7 @@
           <w:ilvl w:val="0"/>
         </w:numPr>
       </w:pPr>
-      <w:hyperlink r:id="rId68">
+      <w:hyperlink r:id="rId69">
         <w:r>
           <w:rPr>
             <w:rStyle w:val="Hyperlink"/>
@@ -2465,11 +2473,11 @@
       <w:pPr>
         <w:pStyle w:val="Heading2"/>
       </w:pPr>
-      <w:bookmarkStart w:id="69" w:name="education"/>
+      <w:bookmarkStart w:id="70" w:name="education"/>
       <w:r>
         <w:t xml:space="preserve">Education</w:t>
       </w:r>
-      <w:bookmarkEnd w:id="69"/>
+      <w:bookmarkEnd w:id="70"/>
     </w:p>
     <w:p>
       <w:pPr>
@@ -2511,11 +2519,11 @@
       <w:pPr>
         <w:pStyle w:val="Heading2"/>
       </w:pPr>
-      <w:bookmarkStart w:id="70" w:name="awards"/>
+      <w:bookmarkStart w:id="71" w:name="awards"/>
       <w:r>
         <w:t xml:space="preserve">Awards</w:t>
       </w:r>
-      <w:bookmarkEnd w:id="70"/>
+      <w:bookmarkEnd w:id="71"/>
     </w:p>
     <w:p>
       <w:pPr>
@@ -2531,7 +2539,7 @@
       <w:r>
         <w:t xml:space="preserve"> </w:t>
       </w:r>
-      <w:hyperlink r:id="rId71">
+      <w:hyperlink r:id="rId72">
         <w:r>
           <w:rPr>
             <w:rStyle w:val="Hyperlink"/>
@@ -2557,7 +2565,7 @@
       <w:r>
         <w:t xml:space="preserve"> </w:t>
       </w:r>
-      <w:hyperlink r:id="rId72">
+      <w:hyperlink r:id="rId73">
         <w:r>
           <w:rPr>
             <w:rStyle w:val="Hyperlink"/>
@@ -2595,7 +2603,7 @@
       <w:r>
         <w:t xml:space="preserve"> </w:t>
       </w:r>
-      <w:hyperlink r:id="rId73">
+      <w:hyperlink r:id="rId74">
         <w:r>
           <w:rPr>
             <w:rStyle w:val="Hyperlink"/>

</xml_diff>